<commit_message>
Added Dynamics UI solution country select update
</commit_message>
<xml_diff>
--- a/Dynamics Unified Interface/Dynamics UI Plugin Installation steps .docx
+++ b/Dynamics Unified Interface/Dynamics UI Plugin Installation steps .docx
@@ -1,6 +1,6 @@
 
 <file path=word/document.xml><?xml version="1.0" encoding="utf-8"?>
-<w:document xmlns:wpc="http://schemas.microsoft.com/office/word/2010/wordprocessingCanvas" xmlns:cx="http://schemas.microsoft.com/office/drawing/2014/chartex" xmlns:cx1="http://schemas.microsoft.com/office/drawing/2015/9/8/chartex" xmlns:cx2="http://schemas.microsoft.com/office/drawing/2015/10/21/chartex" xmlns:cx3="http://schemas.microsoft.com/office/drawing/2016/5/9/chartex" xmlns:cx4="http://schemas.microsoft.com/office/drawing/2016/5/10/chartex" xmlns:cx5="http://schemas.microsoft.com/office/drawing/2016/5/11/chartex" xmlns:cx6="http://schemas.microsoft.com/office/drawing/2016/5/12/chartex" xmlns:cx7="http://schemas.microsoft.com/office/drawing/2016/5/13/chartex" xmlns:cx8="http://schemas.microsoft.com/office/drawing/2016/5/14/chartex" xmlns:mc="http://schemas.openxmlformats.org/markup-compatibility/2006" xmlns:aink="http://schemas.microsoft.com/office/drawing/2016/ink" xmlns:am3d="http://schemas.microsoft.com/office/drawing/2017/model3d" xmlns:o="urn:schemas-microsoft-com:office:office" xmlns:r="http://schemas.openxmlformats.org/officeDocument/2006/relationships" xmlns:m="http://schemas.openxmlformats.org/officeDocument/2006/math" xmlns:v="urn:schemas-microsoft-com:vml" xmlns:wp14="http://schemas.microsoft.com/office/word/2010/wordprocessingDrawing" xmlns:wp="http://schemas.openxmlformats.org/drawingml/2006/wordprocessingDrawing" xmlns:w10="urn:schemas-microsoft-com:office:word" xmlns:w="http://schemas.openxmlformats.org/wordprocessingml/2006/main" xmlns:w14="http://schemas.microsoft.com/office/word/2010/wordml" xmlns:w15="http://schemas.microsoft.com/office/word/2012/wordml" xmlns:w16cid="http://schemas.microsoft.com/office/word/2016/wordml/cid" xmlns:w16se="http://schemas.microsoft.com/office/word/2015/wordml/symex" xmlns:wpg="http://schemas.microsoft.com/office/word/2010/wordprocessingGroup" xmlns:wpi="http://schemas.microsoft.com/office/word/2010/wordprocessingInk" xmlns:wne="http://schemas.microsoft.com/office/word/2006/wordml" xmlns:wps="http://schemas.microsoft.com/office/word/2010/wordprocessingShape" mc:Ignorable="w14 w15 w16se w16cid wp14">
+<w:document xmlns:ve="http://schemas.openxmlformats.org/markup-compatibility/2006" xmlns:o="urn:schemas-microsoft-com:office:office" xmlns:r="http://schemas.openxmlformats.org/officeDocument/2006/relationships" xmlns:m="http://schemas.openxmlformats.org/officeDocument/2006/math" xmlns:v="urn:schemas-microsoft-com:vml" xmlns:wp="http://schemas.openxmlformats.org/drawingml/2006/wordprocessingDrawing" xmlns:w10="urn:schemas-microsoft-com:office:word" xmlns:w="http://schemas.openxmlformats.org/wordprocessingml/2006/main" xmlns:wne="http://schemas.microsoft.com/office/word/2006/wordml">
   <w:body>
     <w:p>
       <w:pPr>
@@ -45,10 +45,7 @@
         </w:numPr>
       </w:pPr>
       <w:r>
-        <w:t>From dynamics home page select the app you want to add Autoaddress</w:t>
-      </w:r>
-      <w:r>
-        <w:t xml:space="preserve"> to. Click the settings icon in the top right of the screen. Then select advanced settings</w:t>
+        <w:t>From dynamics home page select the app you want to add Autoaddress to. Click the settings icon in the top right of the screen. Then select advanced settings</w:t>
       </w:r>
     </w:p>
     <w:p>
@@ -58,6 +55,7 @@
       <w:r>
         <w:rPr>
           <w:noProof/>
+          <w:lang w:eastAsia="en-IE"/>
         </w:rPr>
         <w:drawing>
           <wp:inline distT="0" distB="0" distL="0" distR="0">
@@ -124,6 +122,7 @@
       <w:r>
         <w:rPr>
           <w:noProof/>
+          <w:lang w:eastAsia="en-IE"/>
         </w:rPr>
         <w:drawing>
           <wp:inline distT="0" distB="0" distL="0" distR="0">
@@ -188,10 +187,7 @@
       </w:r>
       <w:bookmarkEnd w:id="1"/>
       <w:r>
-        <w:t>Customise the System”. This opens</w:t>
-      </w:r>
-      <w:r>
-        <w:t xml:space="preserve"> Power Apps.</w:t>
+        <w:t>Customise the System”. This opens Power Apps.</w:t>
       </w:r>
     </w:p>
     <w:p>
@@ -243,10 +239,7 @@
         </w:numPr>
       </w:pPr>
       <w:r>
-        <w:t>Select “Import“ at the top o</w:t>
-      </w:r>
-      <w:r>
-        <w:t>f the page</w:t>
+        <w:t>Select “Import“ at the top of the page</w:t>
       </w:r>
     </w:p>
     <w:p>
@@ -256,6 +249,7 @@
       <w:r>
         <w:rPr>
           <w:noProof/>
+          <w:lang w:eastAsia="en-IE"/>
         </w:rPr>
         <w:drawing>
           <wp:inline distT="0" distB="0" distL="0" distR="0">
@@ -334,17 +328,76 @@
     <w:p>
       <w:pPr>
         <w:pStyle w:val="ListParagraph"/>
-      </w:pPr>
-    </w:p>
-    <w:p>
-      <w:pPr>
-        <w:pStyle w:val="ListParagraph"/>
         <w:numPr>
           <w:ilvl w:val="0"/>
           <w:numId w:val="1"/>
         </w:numPr>
       </w:pPr>
       <w:r>
+        <w:t xml:space="preserve">If installing over an existing version, the following alert may display. Click "Import" to install the new version. </w:t>
+      </w:r>
+    </w:p>
+    <w:p>
+      <w:pPr>
+        <w:pStyle w:val="ListParagraph"/>
+      </w:pPr>
+      <w:r>
+        <w:drawing>
+          <wp:inline distT="0" distB="0" distL="0" distR="0">
+            <wp:extent cx="3188970" cy="354965"/>
+            <wp:effectExtent l="19050" t="0" r="0" b="0"/>
+            <wp:docPr id="30" name="Picture 1"/>
+            <wp:cNvGraphicFramePr>
+              <a:graphicFrameLocks xmlns:a="http://schemas.openxmlformats.org/drawingml/2006/main" noChangeAspect="1"/>
+            </wp:cNvGraphicFramePr>
+            <a:graphic xmlns:a="http://schemas.openxmlformats.org/drawingml/2006/main">
+              <a:graphicData uri="http://schemas.openxmlformats.org/drawingml/2006/picture">
+                <pic:pic xmlns:pic="http://schemas.openxmlformats.org/drawingml/2006/picture">
+                  <pic:nvPicPr>
+                    <pic:cNvPr id="0" name="Picture 1"/>
+                    <pic:cNvPicPr>
+                      <a:picLocks noChangeAspect="1" noChangeArrowheads="1"/>
+                    </pic:cNvPicPr>
+                  </pic:nvPicPr>
+                  <pic:blipFill>
+                    <a:blip r:embed="rId11"/>
+                    <a:srcRect/>
+                    <a:stretch>
+                      <a:fillRect/>
+                    </a:stretch>
+                  </pic:blipFill>
+                  <pic:spPr bwMode="auto">
+                    <a:xfrm>
+                      <a:off x="0" y="0"/>
+                      <a:ext cx="3188970" cy="354965"/>
+                    </a:xfrm>
+                    <a:prstGeom prst="rect">
+                      <a:avLst/>
+                    </a:prstGeom>
+                    <a:noFill/>
+                    <a:ln w="9525">
+                      <a:noFill/>
+                      <a:miter lim="800000"/>
+                      <a:headEnd/>
+                      <a:tailEnd/>
+                    </a:ln>
+                  </pic:spPr>
+                </pic:pic>
+              </a:graphicData>
+            </a:graphic>
+          </wp:inline>
+        </w:drawing>
+      </w:r>
+    </w:p>
+    <w:p>
+      <w:pPr>
+        <w:pStyle w:val="ListParagraph"/>
+        <w:numPr>
+          <w:ilvl w:val="0"/>
+          <w:numId w:val="1"/>
+        </w:numPr>
+      </w:pPr>
+      <w:r>
         <w:t>When the solution is finished importing click “Publish All Customisations”</w:t>
       </w:r>
     </w:p>
@@ -360,6 +413,7 @@
       <w:r>
         <w:rPr>
           <w:noProof/>
+          <w:lang w:eastAsia="en-IE"/>
         </w:rPr>
         <w:lastRenderedPageBreak/>
         <w:drawing>
@@ -376,7 +430,7 @@
                     <pic:cNvPicPr/>
                   </pic:nvPicPr>
                   <pic:blipFill>
-                    <a:blip r:embed="rId11"/>
+                    <a:blip r:embed="rId12"/>
                     <a:stretch>
                       <a:fillRect/>
                     </a:stretch>
@@ -408,10 +462,7 @@
         <w:ind w:firstLine="360"/>
       </w:pPr>
       <w:r>
-        <w:t xml:space="preserve">This may </w:t>
-      </w:r>
-      <w:r>
-        <w:t>take a while. Select “Wait” if “Stopped responding” message appears</w:t>
+        <w:t>This may take a while. Select “Wait” if “Stopped responding” message appears</w:t>
       </w:r>
     </w:p>
     <w:p>
@@ -462,10 +513,7 @@
         </w:numPr>
       </w:pPr>
       <w:r>
-        <w:t xml:space="preserve">Select “Entities“ then select the </w:t>
-      </w:r>
-      <w:r>
-        <w:t>Entity with the form you want to attach the plugin to (Contact in this example)</w:t>
+        <w:t>Select “Entities“ then select the Entity with the form you want to attach the plugin to (Contact in this example)</w:t>
       </w:r>
     </w:p>
     <w:p>
@@ -480,6 +528,7 @@
       <w:r>
         <w:rPr>
           <w:noProof/>
+          <w:lang w:eastAsia="en-IE"/>
         </w:rPr>
         <w:lastRenderedPageBreak/>
         <w:drawing>
@@ -496,7 +545,7 @@
                     <pic:cNvPicPr/>
                   </pic:nvPicPr>
                   <pic:blipFill>
-                    <a:blip r:embed="rId12"/>
+                    <a:blip r:embed="rId13"/>
                     <a:stretch>
                       <a:fillRect/>
                     </a:stretch>
@@ -546,6 +595,7 @@
       <w:r>
         <w:rPr>
           <w:noProof/>
+          <w:lang w:eastAsia="en-IE"/>
         </w:rPr>
         <w:drawing>
           <wp:inline distT="0" distB="0" distL="0" distR="0">
@@ -561,7 +611,7 @@
                     <pic:cNvPicPr/>
                   </pic:nvPicPr>
                   <pic:blipFill>
-                    <a:blip r:embed="rId13"/>
+                    <a:blip r:embed="rId14"/>
                     <a:stretch>
                       <a:fillRect/>
                     </a:stretch>
@@ -601,10 +651,7 @@
         </w:numPr>
       </w:pPr>
       <w:r>
-        <w:t>This is the field we will attach the control to so give it a</w:t>
-      </w:r>
-      <w:r>
-        <w:t xml:space="preserve"> relevant name such as Address Search. Click “Done“.</w:t>
+        <w:t>This is the field we will attach the control to so give it a relevant name such as Address Search. Click “Done“.</w:t>
       </w:r>
     </w:p>
     <w:p>
@@ -614,6 +661,7 @@
       <w:r>
         <w:rPr>
           <w:noProof/>
+          <w:lang w:eastAsia="en-IE"/>
         </w:rPr>
         <w:lastRenderedPageBreak/>
         <w:drawing>
@@ -630,7 +678,7 @@
                     <pic:cNvPicPr/>
                   </pic:nvPicPr>
                   <pic:blipFill>
-                    <a:blip r:embed="rId14"/>
+                    <a:blip r:embed="rId15"/>
                     <a:stretch>
                       <a:fillRect/>
                     </a:stretch>
@@ -692,6 +740,7 @@
       <w:r>
         <w:rPr>
           <w:noProof/>
+          <w:lang w:eastAsia="en-IE"/>
         </w:rPr>
         <w:drawing>
           <wp:inline distT="0" distB="0" distL="0" distR="0">
@@ -707,7 +756,7 @@
                     <pic:cNvPicPr/>
                   </pic:nvPicPr>
                   <pic:blipFill>
-                    <a:blip r:embed="rId15"/>
+                    <a:blip r:embed="rId16"/>
                     <a:stretch>
                       <a:fillRect/>
                     </a:stretch>
@@ -742,10 +791,7 @@
         </w:numPr>
       </w:pPr>
       <w:r>
-        <w:t xml:space="preserve">Select “Switch to Classic” from the top </w:t>
-      </w:r>
-      <w:r>
-        <w:t>menu bar of the Form page.</w:t>
+        <w:t>Select “Switch to Classic” from the top menu bar of the Form page.</w:t>
       </w:r>
     </w:p>
     <w:p>
@@ -755,6 +801,7 @@
       <w:r>
         <w:rPr>
           <w:noProof/>
+          <w:lang w:eastAsia="en-IE"/>
         </w:rPr>
         <w:drawing>
           <wp:inline distT="0" distB="0" distL="0" distR="0">
@@ -770,7 +817,7 @@
                     <pic:cNvPicPr/>
                   </pic:nvPicPr>
                   <pic:blipFill>
-                    <a:blip r:embed="rId16"/>
+                    <a:blip r:embed="rId17"/>
                     <a:stretch>
                       <a:fillRect/>
                     </a:stretch>
@@ -815,6 +862,7 @@
       <w:r>
         <w:rPr>
           <w:noProof/>
+          <w:lang w:eastAsia="en-IE"/>
         </w:rPr>
         <w:lastRenderedPageBreak/>
         <w:drawing>
@@ -831,7 +879,7 @@
                     <pic:cNvPicPr/>
                   </pic:nvPicPr>
                   <pic:blipFill>
-                    <a:blip r:embed="rId17"/>
+                    <a:blip r:embed="rId18"/>
                     <a:stretch>
                       <a:fillRect/>
                     </a:stretch>
@@ -900,10 +948,7 @@
         </w:numPr>
       </w:pPr>
       <w:r>
-        <w:t>Click “Add control“. Sel</w:t>
-      </w:r>
-      <w:r>
-        <w:t>ect the “Autoaddress Search Component“ from list</w:t>
+        <w:t>Click “Add control“. Select the “Autoaddress Search Component“ from list</w:t>
       </w:r>
     </w:p>
     <w:p>
@@ -913,6 +958,7 @@
       <w:r>
         <w:rPr>
           <w:noProof/>
+          <w:lang w:eastAsia="en-IE"/>
         </w:rPr>
         <w:drawing>
           <wp:inline distT="0" distB="0" distL="0" distR="0">
@@ -928,7 +974,7 @@
                     <pic:cNvPicPr/>
                   </pic:nvPicPr>
                   <pic:blipFill>
-                    <a:blip r:embed="rId18"/>
+                    <a:blip r:embed="rId19"/>
                     <a:stretch>
                       <a:fillRect/>
                     </a:stretch>
@@ -961,6 +1007,7 @@
       <w:r>
         <w:rPr>
           <w:noProof/>
+          <w:lang w:eastAsia="en-IE"/>
         </w:rPr>
         <w:lastRenderedPageBreak/>
         <w:drawing>
@@ -977,7 +1024,7 @@
                     <pic:cNvPicPr/>
                   </pic:nvPicPr>
                   <pic:blipFill>
-                    <a:blip r:embed="rId19"/>
+                    <a:blip r:embed="rId20"/>
                     <a:stretch>
                       <a:fillRect/>
                     </a:stretch>
@@ -1022,6 +1069,7 @@
       <w:r>
         <w:rPr>
           <w:noProof/>
+          <w:lang w:eastAsia="en-IE"/>
         </w:rPr>
         <w:drawing>
           <wp:inline distT="0" distB="0" distL="0" distR="0">
@@ -1037,7 +1085,7 @@
                     <pic:cNvPicPr/>
                   </pic:nvPicPr>
                   <pic:blipFill>
-                    <a:blip r:embed="rId20"/>
+                    <a:blip r:embed="rId21"/>
                     <a:stretch>
                       <a:fillRect/>
                     </a:stretch>
@@ -1082,39 +1130,47 @@
       <w:r>
         <w:rPr>
           <w:noProof/>
+          <w:lang w:eastAsia="en-IE"/>
         </w:rPr>
         <w:lastRenderedPageBreak/>
         <w:drawing>
           <wp:inline distT="0" distB="0" distL="0" distR="0">
-            <wp:extent cx="5534021" cy="1295403"/>
-            <wp:effectExtent l="0" t="0" r="0" b="0"/>
-            <wp:docPr id="14" name="Picture 14"/>
-            <wp:cNvGraphicFramePr/>
+            <wp:extent cx="5033010" cy="1193800"/>
+            <wp:effectExtent l="19050" t="0" r="0" b="0"/>
+            <wp:docPr id="31" name="Picture 10"/>
+            <wp:cNvGraphicFramePr>
+              <a:graphicFrameLocks xmlns:a="http://schemas.openxmlformats.org/drawingml/2006/main" noChangeAspect="1"/>
+            </wp:cNvGraphicFramePr>
             <a:graphic xmlns:a="http://schemas.openxmlformats.org/drawingml/2006/main">
               <a:graphicData uri="http://schemas.openxmlformats.org/drawingml/2006/picture">
                 <pic:pic xmlns:pic="http://schemas.openxmlformats.org/drawingml/2006/picture">
                   <pic:nvPicPr>
-                    <pic:cNvPr id="0" name=""/>
-                    <pic:cNvPicPr/>
+                    <pic:cNvPr id="0" name="Picture 10"/>
+                    <pic:cNvPicPr>
+                      <a:picLocks noChangeAspect="1" noChangeArrowheads="1"/>
+                    </pic:cNvPicPr>
                   </pic:nvPicPr>
                   <pic:blipFill>
-                    <a:blip r:embed="rId21"/>
+                    <a:blip r:embed="rId22"/>
+                    <a:srcRect/>
                     <a:stretch>
                       <a:fillRect/>
                     </a:stretch>
                   </pic:blipFill>
-                  <pic:spPr>
+                  <pic:spPr bwMode="auto">
                     <a:xfrm>
                       <a:off x="0" y="0"/>
-                      <a:ext cx="5534021" cy="1295403"/>
+                      <a:ext cx="5033010" cy="1193800"/>
                     </a:xfrm>
                     <a:prstGeom prst="rect">
                       <a:avLst/>
                     </a:prstGeom>
                     <a:noFill/>
-                    <a:ln>
+                    <a:ln w="9525">
                       <a:noFill/>
-                      <a:prstDash/>
+                      <a:miter lim="800000"/>
+                      <a:headEnd/>
+                      <a:tailEnd/>
                     </a:ln>
                   </pic:spPr>
                 </pic:pic>
@@ -1131,36 +1187,144 @@
           <w:ilvl w:val="0"/>
           <w:numId w:val="1"/>
         </w:numPr>
-      </w:pPr>
-      <w:r>
-        <w:t xml:space="preserve">For each of lines 1-5 click the edit icon and select from the dropdown the </w:t>
-      </w:r>
-      <w:r>
-        <w:t xml:space="preserve">field you want that line to appear in. Do the same for the Postcode. </w:t>
-      </w:r>
-    </w:p>
-    <w:p>
-      <w:pPr>
-        <w:pStyle w:val="ListParagraph"/>
-      </w:pPr>
-      <w:bookmarkStart w:id="2" w:name="_Hlk42080694"/>
-      <w:r>
-        <w:rPr>
-          <w:b/>
-          <w:bCs/>
-        </w:rPr>
-        <w:t>Note</w:t>
-      </w:r>
-      <w:r>
-        <w:t>: if using the composite address fields, “address1_line1” etc., some fields may not be available, specifically lines 2 and 3. Please continue to add as many fields as possible and co</w:t>
-      </w:r>
-      <w:r>
-        <w:t>ntinue with these instructions. Once finished, see the “Include missing composite address lines” section below for details on how to add these fields.</w:t>
-      </w:r>
-      <w:bookmarkEnd w:id="2"/>
-      <w:r>
+        <w:rPr>
+          <w:rFonts w:asciiTheme="minorHAnsi" w:hAnsiTheme="minorHAnsi" w:cstheme="minorHAnsi"/>
+        </w:rPr>
+      </w:pPr>
+      <w:r>
+        <w:rPr>
+          <w:rFonts w:asciiTheme="minorHAnsi" w:eastAsia="Times New Roman" w:hAnsiTheme="minorHAnsi" w:cstheme="minorHAnsi"/>
+          <w:color w:val="000000"/>
+          <w:lang w:eastAsia="en-IE"/>
+        </w:rPr>
+        <w:t>The default country can be set here</w:t>
+      </w:r>
+      <w:r>
+        <w:rPr>
+          <w:rFonts w:asciiTheme="minorHAnsi" w:eastAsia="Times New Roman" w:hAnsiTheme="minorHAnsi" w:cstheme="minorHAnsi"/>
+          <w:color w:val="000000"/>
+          <w:lang w:eastAsia="en-IE"/>
+        </w:rPr>
+        <w:t>.</w:t>
+      </w:r>
+      <w:r>
+        <w:rPr>
+          <w:rFonts w:asciiTheme="minorHAnsi" w:eastAsia="Times New Roman" w:hAnsiTheme="minorHAnsi" w:cstheme="minorHAnsi"/>
+          <w:color w:val="000000"/>
+          <w:lang w:eastAsia="en-IE"/>
+        </w:rPr>
         <w:t xml:space="preserve"> </w:t>
       </w:r>
+      <w:r>
+        <w:rPr>
+          <w:rFonts w:asciiTheme="minorHAnsi" w:eastAsia="Times New Roman" w:hAnsiTheme="minorHAnsi" w:cstheme="minorHAnsi"/>
+          <w:color w:val="000000"/>
+          <w:lang w:eastAsia="en-IE"/>
+        </w:rPr>
+        <w:t>The</w:t>
+      </w:r>
+      <w:r>
+        <w:rPr>
+          <w:rFonts w:asciiTheme="minorHAnsi" w:eastAsia="Times New Roman" w:hAnsiTheme="minorHAnsi" w:cstheme="minorHAnsi"/>
+          <w:color w:val="000000"/>
+          <w:lang w:eastAsia="en-IE"/>
+        </w:rPr>
+        <w:t xml:space="preserve"> country selection dropdown </w:t>
+      </w:r>
+      <w:r>
+        <w:rPr>
+          <w:rFonts w:asciiTheme="minorHAnsi" w:eastAsia="Times New Roman" w:hAnsiTheme="minorHAnsi" w:cstheme="minorHAnsi"/>
+          <w:color w:val="000000"/>
+          <w:lang w:eastAsia="en-IE"/>
+        </w:rPr>
+        <w:t>can also be set to on</w:t>
+      </w:r>
+      <w:r>
+        <w:rPr>
+          <w:rFonts w:asciiTheme="minorHAnsi" w:eastAsia="Times New Roman" w:hAnsiTheme="minorHAnsi" w:cstheme="minorHAnsi"/>
+          <w:color w:val="000000"/>
+          <w:lang w:eastAsia="en-IE"/>
+        </w:rPr>
+        <w:t>.</w:t>
+      </w:r>
+      <w:r>
+        <w:rPr>
+          <w:rFonts w:asciiTheme="minorHAnsi" w:eastAsia="Times New Roman" w:hAnsiTheme="minorHAnsi" w:cstheme="minorHAnsi"/>
+          <w:color w:val="000000"/>
+          <w:lang w:eastAsia="en-IE"/>
+        </w:rPr>
+        <w:t xml:space="preserve"> </w:t>
+      </w:r>
+      <w:r>
+        <w:rPr>
+          <w:rFonts w:asciiTheme="minorHAnsi" w:eastAsia="Times New Roman" w:hAnsiTheme="minorHAnsi" w:cstheme="minorHAnsi"/>
+          <w:color w:val="000000"/>
+          <w:lang w:eastAsia="en-IE"/>
+        </w:rPr>
+        <w:drawing>
+          <wp:inline distT="0" distB="0" distL="0" distR="0">
+            <wp:extent cx="4382770" cy="544195"/>
+            <wp:effectExtent l="19050" t="0" r="0" b="0"/>
+            <wp:docPr id="32" name="Picture 4"/>
+            <wp:cNvGraphicFramePr>
+              <a:graphicFrameLocks xmlns:a="http://schemas.openxmlformats.org/drawingml/2006/main" noChangeAspect="1"/>
+            </wp:cNvGraphicFramePr>
+            <a:graphic xmlns:a="http://schemas.openxmlformats.org/drawingml/2006/main">
+              <a:graphicData uri="http://schemas.openxmlformats.org/drawingml/2006/picture">
+                <pic:pic xmlns:pic="http://schemas.openxmlformats.org/drawingml/2006/picture">
+                  <pic:nvPicPr>
+                    <pic:cNvPr id="0" name="Picture 4"/>
+                    <pic:cNvPicPr>
+                      <a:picLocks noChangeAspect="1" noChangeArrowheads="1"/>
+                    </pic:cNvPicPr>
+                  </pic:nvPicPr>
+                  <pic:blipFill>
+                    <a:blip r:embed="rId23"/>
+                    <a:srcRect/>
+                    <a:stretch>
+                      <a:fillRect/>
+                    </a:stretch>
+                  </pic:blipFill>
+                  <pic:spPr bwMode="auto">
+                    <a:xfrm>
+                      <a:off x="0" y="0"/>
+                      <a:ext cx="4382770" cy="544195"/>
+                    </a:xfrm>
+                    <a:prstGeom prst="rect">
+                      <a:avLst/>
+                    </a:prstGeom>
+                    <a:noFill/>
+                    <a:ln w="9525">
+                      <a:noFill/>
+                      <a:miter lim="800000"/>
+                      <a:headEnd/>
+                      <a:tailEnd/>
+                    </a:ln>
+                  </pic:spPr>
+                </pic:pic>
+              </a:graphicData>
+            </a:graphic>
+          </wp:inline>
+        </w:drawing>
+      </w:r>
+    </w:p>
+    <w:p>
+      <w:pPr>
+        <w:pStyle w:val="ListParagraph"/>
+        <w:numPr>
+          <w:ilvl w:val="0"/>
+          <w:numId w:val="1"/>
+        </w:numPr>
+      </w:pPr>
+      <w:r>
+        <w:t>For each of lines 1-5 click the edit icon and select from the dropdown the field you want that line to appear in. Do the same for the Postcode</w:t>
+      </w:r>
+      <w:r>
+        <w:t xml:space="preserve"> and Country</w:t>
+      </w:r>
+      <w:r>
+        <w:t xml:space="preserve">. </w:t>
+      </w:r>
     </w:p>
     <w:p>
       <w:pPr>
@@ -1169,6 +1333,7 @@
       <w:r>
         <w:rPr>
           <w:noProof/>
+          <w:lang w:eastAsia="en-IE"/>
         </w:rPr>
         <w:drawing>
           <wp:inline distT="0" distB="0" distL="0" distR="0">
@@ -1184,7 +1349,7 @@
                     <pic:cNvPicPr/>
                   </pic:nvPicPr>
                   <pic:blipFill>
-                    <a:blip r:embed="rId22"/>
+                    <a:blip r:embed="rId24"/>
                     <a:stretch>
                       <a:fillRect/>
                     </a:stretch>
@@ -1254,14 +1419,12 @@
       </w:pPr>
       <w:r>
         <w:lastRenderedPageBreak/>
-        <w:t>Return to the main Dynamics App. Select the Form you added the</w:t>
-      </w:r>
-      <w:r>
-        <w:t xml:space="preserve"> Autoaddress control to (Contact). Click “New“. </w:t>
+        <w:t xml:space="preserve">Return to the main Dynamics App. Select the Form you added the Autoaddress control to (Contact). Click “New“. </w:t>
       </w:r>
       <w:r>
         <w:rPr>
           <w:noProof/>
+          <w:lang w:eastAsia="en-IE"/>
         </w:rPr>
         <w:drawing>
           <wp:inline distT="0" distB="0" distL="0" distR="0">
@@ -1277,7 +1440,7 @@
                     <pic:cNvPicPr/>
                   </pic:nvPicPr>
                   <pic:blipFill>
-                    <a:blip r:embed="rId23"/>
+                    <a:blip r:embed="rId25"/>
                     <a:stretch>
                       <a:fillRect/>
                     </a:stretch>
@@ -1324,10 +1487,7 @@
         </w:numPr>
       </w:pPr>
       <w:r>
-        <w:t>If the new field does not appear make sure the edited contact form is selected fr</w:t>
-      </w:r>
-      <w:r>
-        <w:t>om the drop down</w:t>
+        <w:t>If the new field does not appear make sure the edited contact form is selected from the drop down</w:t>
       </w:r>
     </w:p>
     <w:p>
@@ -1344,7 +1504,7 @@
       <w:pPr>
         <w:pStyle w:val="Heading1"/>
       </w:pPr>
-      <w:bookmarkStart w:id="3" w:name="_Hlk42080721"/>
+      <w:bookmarkStart w:id="2" w:name="_Hlk42080721"/>
       <w:r>
         <w:t xml:space="preserve">Including missing Composite address lines </w:t>
       </w:r>
@@ -1352,25 +1512,19 @@
     <w:p/>
     <w:p>
       <w:r>
-        <w:t xml:space="preserve">At the time of launch, some features of the Unified Interface have not been fully implemented. Specifically, if you are using the Composite Address Field (i.e. Address 1: Street 1 etc.) </w:t>
-      </w:r>
-      <w:r>
-        <w:t xml:space="preserve">some lines may not be available when selecting them in the Autoaddress control field properties menu, namely Street 2 &amp; Street 3. </w:t>
-      </w:r>
-    </w:p>
-    <w:p>
-      <w:r>
-        <w:t>In order to connect the Autoaddress output to the missing fields it is necessary to use the Power Apps’ Business Rules featur</w:t>
-      </w:r>
-      <w:r>
-        <w:t xml:space="preserve">e. First we will create substitute fields to populate from the Autoaddress </w:t>
+        <w:t xml:space="preserve">At the time of launch, some features of the Unified Interface have not been fully implemented. Specifically, if you are using the Composite Address Field (i.e. Address 1: Street 1 etc.) some lines may not be available when selecting them in the Autoaddress control field properties menu, namely Street 2 &amp; Street 3. </w:t>
+      </w:r>
+    </w:p>
+    <w:p>
+      <w:r>
+        <w:t xml:space="preserve">In order to connect the Autoaddress output to the missing fields it is necessary to use the Power Apps’ Business Rules feature. First we will create substitute fields to populate from the Autoaddress </w:t>
       </w:r>
       <w:r>
         <w:lastRenderedPageBreak/>
         <w:t>output. We will then create a rule that will populate the composite address fields from data in the substitute fields.</w:t>
       </w:r>
     </w:p>
-    <w:bookmarkEnd w:id="3"/>
+    <w:bookmarkEnd w:id="2"/>
     <w:p>
       <w:pPr>
         <w:pStyle w:val="ListParagraph"/>
@@ -1380,10 +1534,7 @@
         </w:numPr>
       </w:pPr>
       <w:r>
-        <w:t>Go to PowerApps (You can go to make.powerapps.com - Ensure you</w:t>
-      </w:r>
-      <w:r>
-        <w:t xml:space="preserve"> are in the correct Environment). </w:t>
+        <w:t xml:space="preserve">Go to PowerApps (You can go to make.powerapps.com - Ensure you are in the correct Environment). </w:t>
       </w:r>
     </w:p>
     <w:p>
@@ -1405,6 +1556,7 @@
       <w:r>
         <w:rPr>
           <w:noProof/>
+          <w:lang w:eastAsia="en-IE"/>
         </w:rPr>
         <w:drawing>
           <wp:inline distT="0" distB="0" distL="0" distR="0">
@@ -1420,7 +1572,7 @@
                     <pic:cNvPicPr/>
                   </pic:nvPicPr>
                   <pic:blipFill>
-                    <a:blip r:embed="rId24"/>
+                    <a:blip r:embed="rId26"/>
                     <a:stretch>
                       <a:fillRect/>
                     </a:stretch>
@@ -1455,10 +1607,7 @@
         </w:numPr>
       </w:pPr>
       <w:r>
-        <w:t>Select “Add Field“ and create a field for each of the missing lines. Name them somet</w:t>
-      </w:r>
-      <w:r>
-        <w:t>hing like “a_line2”. Click “Save Entity“.</w:t>
+        <w:t>Select “Add Field“ and create a field for each of the missing lines. Name them something like “a_line2”. Click “Save Entity“.</w:t>
       </w:r>
     </w:p>
     <w:p>
@@ -1468,6 +1617,7 @@
       <w:r>
         <w:rPr>
           <w:noProof/>
+          <w:lang w:eastAsia="en-IE"/>
         </w:rPr>
         <w:drawing>
           <wp:inline distT="0" distB="0" distL="0" distR="0">
@@ -1483,7 +1633,7 @@
                     <pic:cNvPicPr/>
                   </pic:nvPicPr>
                   <pic:blipFill>
-                    <a:blip r:embed="rId25"/>
+                    <a:blip r:embed="rId27"/>
                     <a:stretch>
                       <a:fillRect/>
                     </a:stretch>
@@ -1528,6 +1678,7 @@
       <w:r>
         <w:rPr>
           <w:noProof/>
+          <w:lang w:eastAsia="en-IE"/>
         </w:rPr>
         <w:lastRenderedPageBreak/>
         <w:drawing>
@@ -1544,7 +1695,7 @@
                     <pic:cNvPicPr/>
                   </pic:nvPicPr>
                   <pic:blipFill>
-                    <a:blip r:embed="rId26"/>
+                    <a:blip r:embed="rId28"/>
                     <a:stretch>
                       <a:fillRect/>
                     </a:stretch>
@@ -1579,10 +1730,7 @@
         </w:numPr>
       </w:pPr>
       <w:r>
-        <w:t>Click the dropdown arrow next to Contact: New business rule. Change the name to Autoaddress business</w:t>
-      </w:r>
-      <w:r>
-        <w:t xml:space="preserve"> rule. Add a description if desired.</w:t>
+        <w:t>Click the dropdown arrow next to Contact: New business rule. Change the name to Autoaddress business rule. Add a description if desired.</w:t>
       </w:r>
     </w:p>
     <w:p>
@@ -1592,6 +1740,7 @@
       <w:r>
         <w:rPr>
           <w:noProof/>
+          <w:lang w:eastAsia="en-IE"/>
         </w:rPr>
         <w:drawing>
           <wp:inline distT="0" distB="0" distL="0" distR="0">
@@ -1607,7 +1756,7 @@
                     <pic:cNvPicPr/>
                   </pic:nvPicPr>
                   <pic:blipFill>
-                    <a:blip r:embed="rId27"/>
+                    <a:blip r:embed="rId29"/>
                     <a:stretch>
                       <a:fillRect/>
                     </a:stretch>
@@ -1640,6 +1789,7 @@
       <w:r>
         <w:rPr>
           <w:noProof/>
+          <w:lang w:eastAsia="en-IE"/>
         </w:rPr>
         <w:drawing>
           <wp:inline distT="0" distB="0" distL="0" distR="0">
@@ -1655,7 +1805,7 @@
                     <pic:cNvPicPr/>
                   </pic:nvPicPr>
                   <pic:blipFill>
-                    <a:blip r:embed="rId28"/>
+                    <a:blip r:embed="rId30"/>
                     <a:stretch>
                       <a:fillRect/>
                     </a:stretch>
@@ -1700,6 +1850,7 @@
       <w:r>
         <w:rPr>
           <w:noProof/>
+          <w:lang w:eastAsia="en-IE"/>
         </w:rPr>
         <w:drawing>
           <wp:inline distT="0" distB="0" distL="0" distR="0">
@@ -1715,7 +1866,7 @@
                     <pic:cNvPicPr/>
                   </pic:nvPicPr>
                   <pic:blipFill>
-                    <a:blip r:embed="rId29"/>
+                    <a:blip r:embed="rId31"/>
                     <a:stretch>
                       <a:fillRect/>
                     </a:stretch>
@@ -1750,10 +1901,7 @@
         </w:numPr>
       </w:pPr>
       <w:r>
-        <w:t xml:space="preserve">In Rule 1 under the Field dropdown, select one of the fields you added </w:t>
-      </w:r>
-      <w:r>
-        <w:t>to the entity earlier (a_line2 etc.). Under Operator, select “Contains Data”.</w:t>
+        <w:t>In Rule 1 under the Field dropdown, select one of the fields you added to the entity earlier (a_line2 etc.). Under Operator, select “Contains Data”.</w:t>
       </w:r>
     </w:p>
     <w:p>
@@ -1763,6 +1911,7 @@
       <w:r>
         <w:rPr>
           <w:noProof/>
+          <w:lang w:eastAsia="en-IE"/>
         </w:rPr>
         <w:lastRenderedPageBreak/>
         <w:drawing>
@@ -1779,7 +1928,7 @@
                     <pic:cNvPicPr/>
                   </pic:nvPicPr>
                   <pic:blipFill>
-                    <a:blip r:embed="rId30"/>
+                    <a:blip r:embed="rId32"/>
                     <a:stretch>
                       <a:fillRect/>
                     </a:stretch>
@@ -1824,6 +1973,7 @@
       <w:r>
         <w:rPr>
           <w:noProof/>
+          <w:lang w:eastAsia="en-IE"/>
         </w:rPr>
         <w:lastRenderedPageBreak/>
         <w:drawing>
@@ -1840,7 +1990,7 @@
                     <pic:cNvPicPr/>
                   </pic:nvPicPr>
                   <pic:blipFill>
-                    <a:blip r:embed="rId31"/>
+                    <a:blip r:embed="rId33"/>
                     <a:stretch>
                       <a:fillRect/>
                     </a:stretch>
@@ -1875,10 +2025,7 @@
         </w:numPr>
       </w:pPr>
       <w:r>
-        <w:t xml:space="preserve">Repeat the previous step, creating these two </w:t>
-      </w:r>
-      <w:r>
-        <w:t>rules for each of the fields you added.</w:t>
+        <w:t>Repeat the previous step, creating these two rules for each of the fields you added.</w:t>
       </w:r>
     </w:p>
     <w:p>
@@ -1902,10 +2049,7 @@
         </w:numPr>
       </w:pPr>
       <w:r>
-        <w:t>Select the Components tab next to the properties tab. Under A</w:t>
-      </w:r>
-      <w:r>
-        <w:t>ctions drag a “Set Field Value” action onto the canvas and attach it to the check mark on the Autoaddress Condition.</w:t>
+        <w:t>Select the Components tab next to the properties tab. Under Actions drag a “Set Field Value” action onto the canvas and attach it to the check mark on the Autoaddress Condition.</w:t>
       </w:r>
     </w:p>
     <w:p>
@@ -1915,6 +2059,7 @@
       <w:r>
         <w:rPr>
           <w:noProof/>
+          <w:lang w:eastAsia="en-IE"/>
         </w:rPr>
         <w:lastRenderedPageBreak/>
         <w:drawing>
@@ -1931,7 +2076,7 @@
                     <pic:cNvPicPr/>
                   </pic:nvPicPr>
                   <pic:blipFill>
-                    <a:blip r:embed="rId32"/>
+                    <a:blip r:embed="rId34"/>
                     <a:stretch>
                       <a:fillRect/>
                     </a:stretch>
@@ -1978,10 +2123,7 @@
         </w:numPr>
       </w:pPr>
       <w:r>
-        <w:t xml:space="preserve">Under Field Value set the Composite Address field you want </w:t>
-      </w:r>
-      <w:r>
-        <w:t>to set (i.e. Address 1: Street 2). Make sure it is the correct Composite Address group as there are 3 Composite Address groups.</w:t>
+        <w:t>Under Field Value set the Composite Address field you want to set (i.e. Address 1: Street 2). Make sure it is the correct Composite Address group as there are 3 Composite Address groups.</w:t>
       </w:r>
     </w:p>
     <w:p>
@@ -2005,10 +2147,7 @@
         </w:numPr>
       </w:pPr>
       <w:r>
-        <w:t>Under “Field“, select the new field you added that corresponds to the field you are setting the da</w:t>
-      </w:r>
-      <w:r>
-        <w:t>ta for (i.e. a_line2). Click “Apply“.</w:t>
+        <w:t>Under “Field“, select the new field you added that corresponds to the field you are setting the data for (i.e. a_line2). Click “Apply“.</w:t>
       </w:r>
     </w:p>
     <w:p>
@@ -2018,6 +2157,7 @@
       <w:r>
         <w:rPr>
           <w:noProof/>
+          <w:lang w:eastAsia="en-IE"/>
         </w:rPr>
         <w:drawing>
           <wp:inline distT="0" distB="0" distL="0" distR="0">
@@ -2033,7 +2173,7 @@
                     <pic:cNvPicPr/>
                   </pic:nvPicPr>
                   <pic:blipFill>
-                    <a:blip r:embed="rId33"/>
+                    <a:blip r:embed="rId35"/>
                     <a:stretch>
                       <a:fillRect/>
                     </a:stretch>
@@ -2068,10 +2208,7 @@
         </w:numPr>
       </w:pPr>
       <w:r>
-        <w:t xml:space="preserve">Repeat this process for each of the missing lines but instead of attaching the Action onto the Autoaddress Condition attach it to the previous Action. Be sure to name it correspondingly (i.e. “Set Line 3” for </w:t>
-      </w:r>
-      <w:r>
-        <w:t>Address 1: Street 3 etc )</w:t>
+        <w:t>Repeat this process for each of the missing lines but instead of attaching the Action onto the Autoaddress Condition attach it to the previous Action. Be sure to name it correspondingly (i.e. “Set Line 3” for Address 1: Street 3 etc )</w:t>
       </w:r>
     </w:p>
     <w:p>
@@ -2093,6 +2230,7 @@
       <w:r>
         <w:rPr>
           <w:noProof/>
+          <w:lang w:eastAsia="en-IE"/>
         </w:rPr>
         <w:lastRenderedPageBreak/>
         <w:drawing>
@@ -2109,7 +2247,7 @@
                     <pic:cNvPicPr/>
                   </pic:nvPicPr>
                   <pic:blipFill>
-                    <a:blip r:embed="rId34"/>
+                    <a:blip r:embed="rId36"/>
                     <a:stretch>
                       <a:fillRect/>
                     </a:stretch>
@@ -2144,10 +2282,7 @@
         </w:numPr>
       </w:pPr>
       <w:r>
-        <w:t>If the validation is successful click “Save“</w:t>
-      </w:r>
-      <w:r>
-        <w:t xml:space="preserve">. When Saving is complete click “Activate“ and select “Activate“ in the pop-up that appears. </w:t>
+        <w:t xml:space="preserve">If the validation is successful click “Save“. When Saving is complete click “Activate“ and select “Activate“ in the pop-up that appears. </w:t>
       </w:r>
     </w:p>
     <w:p>
@@ -2177,10 +2312,7 @@
         <w:t>“</w:t>
       </w:r>
       <w:r>
-        <w:t xml:space="preserve"> on the “Creating a new Rule” message. The page should reload and you </w:t>
-      </w:r>
-      <w:r>
-        <w:t>should be able to see the newly created rule.</w:t>
+        <w:t xml:space="preserve"> on the “Creating a new Rule” message. The page should reload and you should be able to see the newly created rule.</w:t>
       </w:r>
     </w:p>
     <w:p>
@@ -2192,10 +2324,7 @@
         </w:numPr>
       </w:pPr>
       <w:r>
-        <w:t xml:space="preserve">Select the “Forms“ tab and select the form you have added the Autoaddress control to. Once in the form select “Switch to classic“ and double-click on the field you added the Autoaddress control to. Select </w:t>
-      </w:r>
-      <w:r>
-        <w:t xml:space="preserve">the “Controls“ tab and select “Autoaddress Search Component“. </w:t>
+        <w:t xml:space="preserve">Select the “Forms“ tab and select the form you have added the Autoaddress control to. Once in the form select “Switch to classic“ and double-click on the field you added the Autoaddress control to. Select the “Controls“ tab and select “Autoaddress Search Component“. </w:t>
       </w:r>
     </w:p>
     <w:p>
@@ -2211,14 +2340,12 @@
       </w:r>
       <w:r>
         <w:lastRenderedPageBreak/>
-        <w:t xml:space="preserve">new_ or a </w:t>
-      </w:r>
-      <w:r>
-        <w:t xml:space="preserve">unique identifier for your app). </w:t>
+        <w:t xml:space="preserve">new_ or a unique identifier for your app). </w:t>
       </w:r>
       <w:r>
         <w:rPr>
           <w:noProof/>
+          <w:lang w:eastAsia="en-IE"/>
         </w:rPr>
         <w:drawing>
           <wp:inline distT="0" distB="0" distL="0" distR="0">
@@ -2234,7 +2361,7 @@
                     <pic:cNvPicPr/>
                   </pic:nvPicPr>
                   <pic:blipFill>
-                    <a:blip r:embed="rId35"/>
+                    <a:blip r:embed="rId37"/>
                     <a:stretch>
                       <a:fillRect/>
                     </a:stretch>
@@ -2281,10 +2408,7 @@
         </w:numPr>
       </w:pPr>
       <w:r>
-        <w:t>In the Form Editor, find the custom fields in the Field Explorer panel and drag them into the form. Double click on one of t</w:t>
-      </w:r>
-      <w:r>
-        <w:t>he fields and in the properties panel that appears, deselect the “Visible by default” checkbox. Click “Ok “to close the field properties menu. Repeat this for each of the custom fields.</w:t>
+        <w:t>In the Form Editor, find the custom fields in the Field Explorer panel and drag them into the form. Double click on one of the fields and in the properties panel that appears, deselect the “Visible by default” checkbox. Click “Ok “to close the field properties menu. Repeat this for each of the custom fields.</w:t>
       </w:r>
     </w:p>
     <w:p>
@@ -2296,10 +2420,7 @@
         </w:numPr>
       </w:pPr>
       <w:r>
-        <w:t>In the Form page click “Save“ and then “Publish“. Reload the form page</w:t>
-      </w:r>
-      <w:r>
-        <w:t xml:space="preserve"> in Dynamics and confirm that the fields are now populating correctly.</w:t>
+        <w:t>In the Form page click “Save“ and then “Publish“. Reload the form page in Dynamics and confirm that the fields are now populating correctly.</w:t>
       </w:r>
     </w:p>
     <w:p>
@@ -2309,6 +2430,7 @@
       <w:r>
         <w:rPr>
           <w:noProof/>
+          <w:lang w:eastAsia="en-IE"/>
         </w:rPr>
         <w:lastRenderedPageBreak/>
         <w:drawing>
@@ -2325,7 +2447,7 @@
                     <pic:cNvPicPr/>
                   </pic:nvPicPr>
                   <pic:blipFill>
-                    <a:blip r:embed="rId36"/>
+                    <a:blip r:embed="rId38"/>
                     <a:stretch>
                       <a:fillRect/>
                     </a:stretch>
@@ -2361,8 +2483,8 @@
 </file>
 
 <file path=word/endnotes.xml><?xml version="1.0" encoding="utf-8"?>
-<w:endnotes xmlns:wpc="http://schemas.microsoft.com/office/word/2010/wordprocessingCanvas" xmlns:cx="http://schemas.microsoft.com/office/drawing/2014/chartex" xmlns:cx1="http://schemas.microsoft.com/office/drawing/2015/9/8/chartex" xmlns:cx2="http://schemas.microsoft.com/office/drawing/2015/10/21/chartex" xmlns:cx3="http://schemas.microsoft.com/office/drawing/2016/5/9/chartex" xmlns:cx4="http://schemas.microsoft.com/office/drawing/2016/5/10/chartex" xmlns:cx5="http://schemas.microsoft.com/office/drawing/2016/5/11/chartex" xmlns:cx6="http://schemas.microsoft.com/office/drawing/2016/5/12/chartex" xmlns:cx7="http://schemas.microsoft.com/office/drawing/2016/5/13/chartex" xmlns:cx8="http://schemas.microsoft.com/office/drawing/2016/5/14/chartex" xmlns:mc="http://schemas.openxmlformats.org/markup-compatibility/2006" xmlns:aink="http://schemas.microsoft.com/office/drawing/2016/ink" xmlns:am3d="http://schemas.microsoft.com/office/drawing/2017/model3d" xmlns:o="urn:schemas-microsoft-com:office:office" xmlns:r="http://schemas.openxmlformats.org/officeDocument/2006/relationships" xmlns:m="http://schemas.openxmlformats.org/officeDocument/2006/math" xmlns:v="urn:schemas-microsoft-com:vml" xmlns:wp14="http://schemas.microsoft.com/office/word/2010/wordprocessingDrawing" xmlns:wp="http://schemas.openxmlformats.org/drawingml/2006/wordprocessingDrawing" xmlns:w10="urn:schemas-microsoft-com:office:word" xmlns:w="http://schemas.openxmlformats.org/wordprocessingml/2006/main" xmlns:w14="http://schemas.microsoft.com/office/word/2010/wordml" xmlns:w15="http://schemas.microsoft.com/office/word/2012/wordml" xmlns:w16cid="http://schemas.microsoft.com/office/word/2016/wordml/cid" xmlns:w16se="http://schemas.microsoft.com/office/word/2015/wordml/symex" xmlns:wpg="http://schemas.microsoft.com/office/word/2010/wordprocessingGroup" xmlns:wpi="http://schemas.microsoft.com/office/word/2010/wordprocessingInk" xmlns:wne="http://schemas.microsoft.com/office/word/2006/wordml" xmlns:wps="http://schemas.microsoft.com/office/word/2010/wordprocessingShape" mc:Ignorable="w14 w15 w16se w16cid wp14">
-  <w:endnote w:type="separator" w:id="-1">
+<w:endnotes xmlns:ve="http://schemas.openxmlformats.org/markup-compatibility/2006" xmlns:o="urn:schemas-microsoft-com:office:office" xmlns:r="http://schemas.openxmlformats.org/officeDocument/2006/relationships" xmlns:m="http://schemas.openxmlformats.org/officeDocument/2006/math" xmlns:v="urn:schemas-microsoft-com:vml" xmlns:wp="http://schemas.openxmlformats.org/drawingml/2006/wordprocessingDrawing" xmlns:w10="urn:schemas-microsoft-com:office:word" xmlns:w="http://schemas.openxmlformats.org/wordprocessingml/2006/main" xmlns:wne="http://schemas.microsoft.com/office/word/2006/wordml">
+  <w:endnote w:type="separator" w:id="0">
     <w:p>
       <w:pPr>
         <w:spacing w:after="0" w:line="240" w:lineRule="auto"/>
@@ -2372,7 +2494,7 @@
       </w:r>
     </w:p>
   </w:endnote>
-  <w:endnote w:type="continuationSeparator" w:id="0">
+  <w:endnote w:type="continuationSeparator" w:id="1">
     <w:p>
       <w:pPr>
         <w:spacing w:after="0" w:line="240" w:lineRule="auto"/>
@@ -2386,8 +2508,8 @@
 </file>
 
 <file path=word/footnotes.xml><?xml version="1.0" encoding="utf-8"?>
-<w:footnotes xmlns:wpc="http://schemas.microsoft.com/office/word/2010/wordprocessingCanvas" xmlns:cx="http://schemas.microsoft.com/office/drawing/2014/chartex" xmlns:cx1="http://schemas.microsoft.com/office/drawing/2015/9/8/chartex" xmlns:cx2="http://schemas.microsoft.com/office/drawing/2015/10/21/chartex" xmlns:cx3="http://schemas.microsoft.com/office/drawing/2016/5/9/chartex" xmlns:cx4="http://schemas.microsoft.com/office/drawing/2016/5/10/chartex" xmlns:cx5="http://schemas.microsoft.com/office/drawing/2016/5/11/chartex" xmlns:cx6="http://schemas.microsoft.com/office/drawing/2016/5/12/chartex" xmlns:cx7="http://schemas.microsoft.com/office/drawing/2016/5/13/chartex" xmlns:cx8="http://schemas.microsoft.com/office/drawing/2016/5/14/chartex" xmlns:mc="http://schemas.openxmlformats.org/markup-compatibility/2006" xmlns:aink="http://schemas.microsoft.com/office/drawing/2016/ink" xmlns:am3d="http://schemas.microsoft.com/office/drawing/2017/model3d" xmlns:o="urn:schemas-microsoft-com:office:office" xmlns:r="http://schemas.openxmlformats.org/officeDocument/2006/relationships" xmlns:m="http://schemas.openxmlformats.org/officeDocument/2006/math" xmlns:v="urn:schemas-microsoft-com:vml" xmlns:wp14="http://schemas.microsoft.com/office/word/2010/wordprocessingDrawing" xmlns:wp="http://schemas.openxmlformats.org/drawingml/2006/wordprocessingDrawing" xmlns:w10="urn:schemas-microsoft-com:office:word" xmlns:w="http://schemas.openxmlformats.org/wordprocessingml/2006/main" xmlns:w14="http://schemas.microsoft.com/office/word/2010/wordml" xmlns:w15="http://schemas.microsoft.com/office/word/2012/wordml" xmlns:w16cid="http://schemas.microsoft.com/office/word/2016/wordml/cid" xmlns:w16se="http://schemas.microsoft.com/office/word/2015/wordml/symex" xmlns:wpg="http://schemas.microsoft.com/office/word/2010/wordprocessingGroup" xmlns:wpi="http://schemas.microsoft.com/office/word/2010/wordprocessingInk" xmlns:wne="http://schemas.microsoft.com/office/word/2006/wordml" xmlns:wps="http://schemas.microsoft.com/office/word/2010/wordprocessingShape" mc:Ignorable="w14 w15 w16se w16cid wp14">
-  <w:footnote w:type="separator" w:id="-1">
+<w:footnotes xmlns:ve="http://schemas.openxmlformats.org/markup-compatibility/2006" xmlns:o="urn:schemas-microsoft-com:office:office" xmlns:r="http://schemas.openxmlformats.org/officeDocument/2006/relationships" xmlns:m="http://schemas.openxmlformats.org/officeDocument/2006/math" xmlns:v="urn:schemas-microsoft-com:vml" xmlns:wp="http://schemas.openxmlformats.org/drawingml/2006/wordprocessingDrawing" xmlns:w10="urn:schemas-microsoft-com:office:word" xmlns:w="http://schemas.openxmlformats.org/wordprocessingml/2006/main" xmlns:wne="http://schemas.microsoft.com/office/word/2006/wordml">
+  <w:footnote w:type="separator" w:id="0">
     <w:p>
       <w:pPr>
         <w:spacing w:after="0" w:line="240" w:lineRule="auto"/>
@@ -2400,7 +2522,7 @@
       </w:r>
     </w:p>
   </w:footnote>
-  <w:footnote w:type="continuationSeparator" w:id="0">
+  <w:footnote w:type="continuationSeparator" w:id="1">
     <w:p>
       <w:pPr>
         <w:spacing w:after="0" w:line="240" w:lineRule="auto"/>
@@ -2414,8 +2536,8 @@
 </file>
 
 <file path=word/numbering.xml><?xml version="1.0" encoding="utf-8"?>
-<w:numbering xmlns:wpc="http://schemas.microsoft.com/office/word/2010/wordprocessingCanvas" xmlns:cx="http://schemas.microsoft.com/office/drawing/2014/chartex" xmlns:cx1="http://schemas.microsoft.com/office/drawing/2015/9/8/chartex" xmlns:cx2="http://schemas.microsoft.com/office/drawing/2015/10/21/chartex" xmlns:cx3="http://schemas.microsoft.com/office/drawing/2016/5/9/chartex" xmlns:cx4="http://schemas.microsoft.com/office/drawing/2016/5/10/chartex" xmlns:cx5="http://schemas.microsoft.com/office/drawing/2016/5/11/chartex" xmlns:cx6="http://schemas.microsoft.com/office/drawing/2016/5/12/chartex" xmlns:cx7="http://schemas.microsoft.com/office/drawing/2016/5/13/chartex" xmlns:cx8="http://schemas.microsoft.com/office/drawing/2016/5/14/chartex" xmlns:mc="http://schemas.openxmlformats.org/markup-compatibility/2006" xmlns:aink="http://schemas.microsoft.com/office/drawing/2016/ink" xmlns:am3d="http://schemas.microsoft.com/office/drawing/2017/model3d" xmlns:o="urn:schemas-microsoft-com:office:office" xmlns:r="http://schemas.openxmlformats.org/officeDocument/2006/relationships" xmlns:m="http://schemas.openxmlformats.org/officeDocument/2006/math" xmlns:v="urn:schemas-microsoft-com:vml" xmlns:wp14="http://schemas.microsoft.com/office/word/2010/wordprocessingDrawing" xmlns:wp="http://schemas.openxmlformats.org/drawingml/2006/wordprocessingDrawing" xmlns:w10="urn:schemas-microsoft-com:office:word" xmlns:w="http://schemas.openxmlformats.org/wordprocessingml/2006/main" xmlns:w14="http://schemas.microsoft.com/office/word/2010/wordml" xmlns:w15="http://schemas.microsoft.com/office/word/2012/wordml" xmlns:w16cid="http://schemas.microsoft.com/office/word/2016/wordml/cid" xmlns:w16se="http://schemas.microsoft.com/office/word/2015/wordml/symex" xmlns:wpg="http://schemas.microsoft.com/office/word/2010/wordprocessingGroup" xmlns:wpi="http://schemas.microsoft.com/office/word/2010/wordprocessingInk" xmlns:wne="http://schemas.microsoft.com/office/word/2006/wordml" xmlns:wps="http://schemas.microsoft.com/office/word/2010/wordprocessingShape" mc:Ignorable="w14 w15 w16se w16cid wp14">
-  <w:abstractNum w:abstractNumId="0" w15:restartNumberingAfterBreak="0">
+<w:numbering xmlns:ve="http://schemas.openxmlformats.org/markup-compatibility/2006" xmlns:o="urn:schemas-microsoft-com:office:office" xmlns:r="http://schemas.openxmlformats.org/officeDocument/2006/relationships" xmlns:m="http://schemas.openxmlformats.org/officeDocument/2006/math" xmlns:v="urn:schemas-microsoft-com:vml" xmlns:wp="http://schemas.openxmlformats.org/drawingml/2006/wordprocessingDrawing" xmlns:w10="urn:schemas-microsoft-com:office:word" xmlns:w="http://schemas.openxmlformats.org/wordprocessingml/2006/main" xmlns:wne="http://schemas.microsoft.com/office/word/2006/wordml">
+  <w:abstractNum w:abstractNumId="0">
     <w:nsid w:val="092620C3"/>
     <w:multiLevelType w:val="multilevel"/>
     <w:tmpl w:val="1DC8D484"/>
@@ -2501,7 +2623,7 @@
       </w:pPr>
     </w:lvl>
   </w:abstractNum>
-  <w:abstractNum w:abstractNumId="1" w15:restartNumberingAfterBreak="0">
+  <w:abstractNum w:abstractNumId="1">
     <w:nsid w:val="467826B1"/>
     <w:multiLevelType w:val="multilevel"/>
     <w:tmpl w:val="06CAAE26"/>
@@ -2597,7 +2719,7 @@
 </file>
 
 <file path=word/styles.xml><?xml version="1.0" encoding="utf-8"?>
-<w:styles xmlns:mc="http://schemas.openxmlformats.org/markup-compatibility/2006" xmlns:r="http://schemas.openxmlformats.org/officeDocument/2006/relationships" xmlns:w="http://schemas.openxmlformats.org/wordprocessingml/2006/main" xmlns:w14="http://schemas.microsoft.com/office/word/2010/wordml" xmlns:w15="http://schemas.microsoft.com/office/word/2012/wordml" xmlns:w16cid="http://schemas.microsoft.com/office/word/2016/wordml/cid" xmlns:w16se="http://schemas.microsoft.com/office/word/2015/wordml/symex" mc:Ignorable="w14 w15 w16se w16cid">
+<w:styles xmlns:r="http://schemas.openxmlformats.org/officeDocument/2006/relationships" xmlns:w="http://schemas.openxmlformats.org/wordprocessingml/2006/main">
   <w:docDefaults>
     <w:rPrDefault>
       <w:rPr>
@@ -2615,388 +2737,149 @@
       </w:pPr>
     </w:pPrDefault>
   </w:docDefaults>
-  <w:latentStyles w:defLockedState="0" w:defUIPriority="99" w:defSemiHidden="0" w:defUnhideWhenUsed="0" w:defQFormat="0" w:count="377">
-    <w:lsdException w:name="Normal" w:uiPriority="0" w:qFormat="1"/>
-    <w:lsdException w:name="heading 1" w:uiPriority="9" w:qFormat="1"/>
-    <w:lsdException w:name="heading 2" w:semiHidden="1" w:uiPriority="9" w:unhideWhenUsed="1" w:qFormat="1"/>
-    <w:lsdException w:name="heading 3" w:semiHidden="1" w:uiPriority="9" w:unhideWhenUsed="1" w:qFormat="1"/>
-    <w:lsdException w:name="heading 4" w:semiHidden="1" w:uiPriority="9" w:unhideWhenUsed="1" w:qFormat="1"/>
-    <w:lsdException w:name="heading 5" w:semiHidden="1" w:uiPriority="9" w:unhideWhenUsed="1" w:qFormat="1"/>
-    <w:lsdException w:name="heading 6" w:semiHidden="1" w:uiPriority="9" w:unhideWhenUsed="1" w:qFormat="1"/>
-    <w:lsdException w:name="heading 7" w:semiHidden="1" w:uiPriority="9" w:unhideWhenUsed="1" w:qFormat="1"/>
-    <w:lsdException w:name="heading 8" w:semiHidden="1" w:uiPriority="9" w:unhideWhenUsed="1" w:qFormat="1"/>
-    <w:lsdException w:name="heading 9" w:semiHidden="1" w:uiPriority="9" w:unhideWhenUsed="1" w:qFormat="1"/>
-    <w:lsdException w:name="index 1" w:semiHidden="1" w:unhideWhenUsed="1"/>
-    <w:lsdException w:name="index 2" w:semiHidden="1" w:unhideWhenUsed="1"/>
-    <w:lsdException w:name="index 3" w:semiHidden="1" w:unhideWhenUsed="1"/>
-    <w:lsdException w:name="index 4" w:semiHidden="1" w:unhideWhenUsed="1"/>
-    <w:lsdException w:name="index 5" w:semiHidden="1" w:unhideWhenUsed="1"/>
-    <w:lsdException w:name="index 6" w:semiHidden="1" w:unhideWhenUsed="1"/>
-    <w:lsdException w:name="index 7" w:semiHidden="1" w:unhideWhenUsed="1"/>
-    <w:lsdException w:name="index 8" w:semiHidden="1" w:unhideWhenUsed="1"/>
-    <w:lsdException w:name="index 9" w:semiHidden="1" w:unhideWhenUsed="1"/>
-    <w:lsdException w:name="toc 1" w:semiHidden="1" w:uiPriority="39" w:unhideWhenUsed="1"/>
-    <w:lsdException w:name="toc 2" w:semiHidden="1" w:uiPriority="39" w:unhideWhenUsed="1"/>
-    <w:lsdException w:name="toc 3" w:semiHidden="1" w:uiPriority="39" w:unhideWhenUsed="1"/>
-    <w:lsdException w:name="toc 4" w:semiHidden="1" w:uiPriority="39" w:unhideWhenUsed="1"/>
-    <w:lsdException w:name="toc 5" w:semiHidden="1" w:uiPriority="39" w:unhideWhenUsed="1"/>
-    <w:lsdException w:name="toc 6" w:semiHidden="1" w:uiPriority="39" w:unhideWhenUsed="1"/>
-    <w:lsdException w:name="toc 7" w:semiHidden="1" w:uiPriority="39" w:unhideWhenUsed="1"/>
-    <w:lsdException w:name="toc 8" w:semiHidden="1" w:uiPriority="39" w:unhideWhenUsed="1"/>
-    <w:lsdException w:name="toc 9" w:semiHidden="1" w:uiPriority="39" w:unhideWhenUsed="1"/>
-    <w:lsdException w:name="Normal Indent" w:semiHidden="1" w:unhideWhenUsed="1"/>
-    <w:lsdException w:name="footnote text" w:semiHidden="1" w:unhideWhenUsed="1"/>
-    <w:lsdException w:name="annotation text" w:semiHidden="1" w:unhideWhenUsed="1"/>
-    <w:lsdException w:name="header" w:semiHidden="1" w:unhideWhenUsed="1"/>
-    <w:lsdException w:name="footer" w:semiHidden="1" w:unhideWhenUsed="1"/>
-    <w:lsdException w:name="index heading" w:semiHidden="1" w:unhideWhenUsed="1"/>
-    <w:lsdException w:name="caption" w:semiHidden="1" w:uiPriority="35" w:unhideWhenUsed="1" w:qFormat="1"/>
-    <w:lsdException w:name="table of figures" w:semiHidden="1" w:unhideWhenUsed="1"/>
-    <w:lsdException w:name="envelope address" w:semiHidden="1" w:unhideWhenUsed="1"/>
-    <w:lsdException w:name="envelope return" w:semiHidden="1" w:unhideWhenUsed="1"/>
-    <w:lsdException w:name="footnote reference" w:semiHidden="1" w:unhideWhenUsed="1"/>
-    <w:lsdException w:name="annotation reference" w:semiHidden="1" w:unhideWhenUsed="1"/>
-    <w:lsdException w:name="line number" w:semiHidden="1" w:unhideWhenUsed="1"/>
-    <w:lsdException w:name="page number" w:semiHidden="1" w:unhideWhenUsed="1"/>
-    <w:lsdException w:name="endnote reference" w:semiHidden="1" w:unhideWhenUsed="1"/>
-    <w:lsdException w:name="endnote text" w:semiHidden="1" w:unhideWhenUsed="1"/>
-    <w:lsdException w:name="table of authorities" w:semiHidden="1" w:unhideWhenUsed="1"/>
-    <w:lsdException w:name="macro" w:semiHidden="1" w:unhideWhenUsed="1"/>
-    <w:lsdException w:name="toa heading" w:semiHidden="1" w:unhideWhenUsed="1"/>
-    <w:lsdException w:name="List" w:semiHidden="1" w:unhideWhenUsed="1"/>
-    <w:lsdException w:name="List Bullet" w:semiHidden="1" w:unhideWhenUsed="1"/>
-    <w:lsdException w:name="List Number" w:semiHidden="1" w:unhideWhenUsed="1"/>
-    <w:lsdException w:name="List 2" w:semiHidden="1" w:unhideWhenUsed="1"/>
-    <w:lsdException w:name="List 3" w:semiHidden="1" w:unhideWhenUsed="1"/>
-    <w:lsdException w:name="List 4" w:semiHidden="1" w:unhideWhenUsed="1"/>
-    <w:lsdException w:name="List 5" w:semiHidden="1" w:unhideWhenUsed="1"/>
-    <w:lsdException w:name="List Bullet 2" w:semiHidden="1" w:unhideWhenUsed="1"/>
-    <w:lsdException w:name="List Bullet 3" w:semiHidden="1" w:unhideWhenUsed="1"/>
-    <w:lsdException w:name="List Bullet 4" w:semiHidden="1" w:unhideWhenUsed="1"/>
-    <w:lsdException w:name="List Bullet 5" w:semiHidden="1" w:unhideWhenUsed="1"/>
-    <w:lsdException w:name="List Number 2" w:semiHidden="1" w:unhideWhenUsed="1"/>
-    <w:lsdException w:name="List Number 3" w:semiHidden="1" w:unhideWhenUsed="1"/>
-    <w:lsdException w:name="List Number 4" w:semiHidden="1" w:unhideWhenUsed="1"/>
-    <w:lsdException w:name="List Number 5" w:semiHidden="1" w:unhideWhenUsed="1"/>
-    <w:lsdException w:name="Title" w:uiPriority="10" w:qFormat="1"/>
-    <w:lsdException w:name="Closing" w:semiHidden="1" w:unhideWhenUsed="1"/>
-    <w:lsdException w:name="Signature" w:semiHidden="1" w:unhideWhenUsed="1"/>
-    <w:lsdException w:name="Default Paragraph Font" w:semiHidden="1" w:uiPriority="1" w:unhideWhenUsed="1"/>
-    <w:lsdException w:name="Body Text" w:semiHidden="1" w:unhideWhenUsed="1"/>
-    <w:lsdException w:name="Body Text Indent" w:semiHidden="1" w:unhideWhenUsed="1"/>
-    <w:lsdException w:name="List Continue" w:semiHidden="1" w:unhideWhenUsed="1"/>
-    <w:lsdException w:name="List Continue 2" w:semiHidden="1" w:unhideWhenUsed="1"/>
-    <w:lsdException w:name="List Continue 3" w:semiHidden="1" w:unhideWhenUsed="1"/>
-    <w:lsdException w:name="List Continue 4" w:semiHidden="1" w:unhideWhenUsed="1"/>
-    <w:lsdException w:name="List Continue 5" w:semiHidden="1" w:unhideWhenUsed="1"/>
-    <w:lsdException w:name="Message Header" w:semiHidden="1" w:unhideWhenUsed="1"/>
-    <w:lsdException w:name="Subtitle" w:uiPriority="11" w:qFormat="1"/>
-    <w:lsdException w:name="Salutation" w:semiHidden="1" w:unhideWhenUsed="1"/>
-    <w:lsdException w:name="Date" w:semiHidden="1" w:unhideWhenUsed="1"/>
-    <w:lsdException w:name="Body Text First Indent" w:semiHidden="1" w:unhideWhenUsed="1"/>
-    <w:lsdException w:name="Body Text First Indent 2" w:semiHidden="1" w:unhideWhenUsed="1"/>
-    <w:lsdException w:name="Note Heading" w:semiHidden="1" w:unhideWhenUsed="1"/>
-    <w:lsdException w:name="Body Text 2" w:semiHidden="1" w:unhideWhenUsed="1"/>
-    <w:lsdException w:name="Body Text 3" w:semiHidden="1" w:unhideWhenUsed="1"/>
-    <w:lsdException w:name="Body Text Indent 2" w:semiHidden="1" w:unhideWhenUsed="1"/>
-    <w:lsdException w:name="Body Text Indent 3" w:semiHidden="1" w:unhideWhenUsed="1"/>
-    <w:lsdException w:name="Block Text" w:semiHidden="1" w:unhideWhenUsed="1"/>
-    <w:lsdException w:name="Hyperlink" w:semiHidden="1" w:unhideWhenUsed="1"/>
-    <w:lsdException w:name="FollowedHyperlink" w:semiHidden="1" w:unhideWhenUsed="1"/>
-    <w:lsdException w:name="Strong" w:uiPriority="22" w:qFormat="1"/>
-    <w:lsdException w:name="Emphasis" w:uiPriority="20" w:qFormat="1"/>
-    <w:lsdException w:name="Document Map" w:semiHidden="1" w:unhideWhenUsed="1"/>
-    <w:lsdException w:name="Plain Text" w:semiHidden="1" w:unhideWhenUsed="1"/>
-    <w:lsdException w:name="E-mail Signature" w:semiHidden="1" w:unhideWhenUsed="1"/>
-    <w:lsdException w:name="HTML Top of Form" w:semiHidden="1" w:unhideWhenUsed="1"/>
-    <w:lsdException w:name="HTML Bottom of Form" w:semiHidden="1" w:unhideWhenUsed="1"/>
-    <w:lsdException w:name="Normal (Web)" w:semiHidden="1" w:unhideWhenUsed="1"/>
-    <w:lsdException w:name="HTML Acronym" w:semiHidden="1" w:unhideWhenUsed="1"/>
-    <w:lsdException w:name="HTML Address" w:semiHidden="1" w:unhideWhenUsed="1"/>
-    <w:lsdException w:name="HTML Cite" w:semiHidden="1" w:unhideWhenUsed="1"/>
-    <w:lsdException w:name="HTML Code" w:semiHidden="1" w:unhideWhenUsed="1"/>
-    <w:lsdException w:name="HTML Definition" w:semiHidden="1" w:unhideWhenUsed="1"/>
-    <w:lsdException w:name="HTML Keyboard" w:semiHidden="1" w:unhideWhenUsed="1"/>
-    <w:lsdException w:name="HTML Preformatted" w:semiHidden="1" w:unhideWhenUsed="1"/>
-    <w:lsdException w:name="HTML Sample" w:semiHidden="1" w:unhideWhenUsed="1"/>
-    <w:lsdException w:name="HTML Typewriter" w:semiHidden="1" w:unhideWhenUsed="1"/>
-    <w:lsdException w:name="HTML Variable" w:semiHidden="1" w:unhideWhenUsed="1"/>
-    <w:lsdException w:name="Normal Table" w:semiHidden="1" w:unhideWhenUsed="1"/>
-    <w:lsdException w:name="annotation subject" w:semiHidden="1" w:unhideWhenUsed="1"/>
-    <w:lsdException w:name="No List" w:semiHidden="1" w:unhideWhenUsed="1"/>
-    <w:lsdException w:name="Outline List 1" w:semiHidden="1" w:unhideWhenUsed="1"/>
-    <w:lsdException w:name="Outline List 2" w:semiHidden="1" w:unhideWhenUsed="1"/>
-    <w:lsdException w:name="Outline List 3" w:semiHidden="1" w:unhideWhenUsed="1"/>
-    <w:lsdException w:name="Table Simple 1" w:semiHidden="1" w:unhideWhenUsed="1"/>
-    <w:lsdException w:name="Table Simple 2" w:semiHidden="1" w:unhideWhenUsed="1"/>
-    <w:lsdException w:name="Table Simple 3" w:semiHidden="1" w:unhideWhenUsed="1"/>
-    <w:lsdException w:name="Table Classic 1" w:semiHidden="1" w:unhideWhenUsed="1"/>
-    <w:lsdException w:name="Table Classic 2" w:semiHidden="1" w:unhideWhenUsed="1"/>
-    <w:lsdException w:name="Table Classic 3" w:semiHidden="1" w:unhideWhenUsed="1"/>
-    <w:lsdException w:name="Table Classic 4" w:semiHidden="1" w:unhideWhenUsed="1"/>
-    <w:lsdException w:name="Table Colorful 1" w:semiHidden="1" w:unhideWhenUsed="1"/>
-    <w:lsdException w:name="Table Colorful 2" w:semiHidden="1" w:unhideWhenUsed="1"/>
-    <w:lsdException w:name="Table Colorful 3" w:semiHidden="1" w:unhideWhenUsed="1"/>
-    <w:lsdException w:name="Table Columns 1" w:semiHidden="1" w:unhideWhenUsed="1"/>
-    <w:lsdException w:name="Table Columns 2" w:semiHidden="1" w:unhideWhenUsed="1"/>
-    <w:lsdException w:name="Table Columns 3" w:semiHidden="1" w:unhideWhenUsed="1"/>
-    <w:lsdException w:name="Table Columns 4" w:semiHidden="1" w:unhideWhenUsed="1"/>
-    <w:lsdException w:name="Table Columns 5" w:semiHidden="1" w:unhideWhenUsed="1"/>
-    <w:lsdException w:name="Table Grid 1" w:semiHidden="1" w:unhideWhenUsed="1"/>
-    <w:lsdException w:name="Table Grid 2" w:semiHidden="1" w:unhideWhenUsed="1"/>
-    <w:lsdException w:name="Table Grid 3" w:semiHidden="1" w:unhideWhenUsed="1"/>
-    <w:lsdException w:name="Table Grid 4" w:semiHidden="1" w:unhideWhenUsed="1"/>
-    <w:lsdException w:name="Table Grid 5" w:semiHidden="1" w:unhideWhenUsed="1"/>
-    <w:lsdException w:name="Table Grid 6" w:semiHidden="1" w:unhideWhenUsed="1"/>
-    <w:lsdException w:name="Table Grid 7" w:semiHidden="1" w:unhideWhenUsed="1"/>
-    <w:lsdException w:name="Table Grid 8" w:semiHidden="1" w:unhideWhenUsed="1"/>
-    <w:lsdException w:name="Table List 1" w:semiHidden="1" w:unhideWhenUsed="1"/>
-    <w:lsdException w:name="Table List 2" w:semiHidden="1" w:unhideWhenUsed="1"/>
-    <w:lsdException w:name="Table List 3" w:semiHidden="1" w:unhideWhenUsed="1"/>
-    <w:lsdException w:name="Table List 4" w:semiHidden="1" w:unhideWhenUsed="1"/>
-    <w:lsdException w:name="Table List 5" w:semiHidden="1" w:unhideWhenUsed="1"/>
-    <w:lsdException w:name="Table List 6" w:semiHidden="1" w:unhideWhenUsed="1"/>
-    <w:lsdException w:name="Table List 7" w:semiHidden="1" w:unhideWhenUsed="1"/>
-    <w:lsdException w:name="Table List 8" w:semiHidden="1" w:unhideWhenUsed="1"/>
-    <w:lsdException w:name="Table 3D effects 1" w:semiHidden="1" w:unhideWhenUsed="1"/>
-    <w:lsdException w:name="Table 3D effects 2" w:semiHidden="1" w:unhideWhenUsed="1"/>
-    <w:lsdException w:name="Table 3D effects 3" w:semiHidden="1" w:unhideWhenUsed="1"/>
-    <w:lsdException w:name="Table Contemporary" w:semiHidden="1" w:unhideWhenUsed="1"/>
-    <w:lsdException w:name="Table Elegant" w:semiHidden="1" w:unhideWhenUsed="1"/>
-    <w:lsdException w:name="Table Professional" w:semiHidden="1" w:unhideWhenUsed="1"/>
-    <w:lsdException w:name="Table Subtle 1" w:semiHidden="1" w:unhideWhenUsed="1"/>
-    <w:lsdException w:name="Table Subtle 2" w:semiHidden="1" w:unhideWhenUsed="1"/>
-    <w:lsdException w:name="Table Web 1" w:semiHidden="1" w:unhideWhenUsed="1"/>
-    <w:lsdException w:name="Table Web 2" w:semiHidden="1" w:unhideWhenUsed="1"/>
-    <w:lsdException w:name="Table Web 3" w:semiHidden="1" w:unhideWhenUsed="1"/>
-    <w:lsdException w:name="Balloon Text" w:semiHidden="1" w:unhideWhenUsed="1"/>
-    <w:lsdException w:name="Table Grid" w:uiPriority="39"/>
-    <w:lsdException w:name="Table Theme" w:semiHidden="1" w:unhideWhenUsed="1"/>
-    <w:lsdException w:name="Placeholder Text" w:semiHidden="1"/>
-    <w:lsdException w:name="No Spacing" w:uiPriority="1" w:qFormat="1"/>
-    <w:lsdException w:name="Light Shading" w:uiPriority="60"/>
-    <w:lsdException w:name="Light List" w:uiPriority="61"/>
-    <w:lsdException w:name="Light Grid" w:uiPriority="62"/>
-    <w:lsdException w:name="Medium Shading 1" w:uiPriority="63"/>
-    <w:lsdException w:name="Medium Shading 2" w:uiPriority="64"/>
-    <w:lsdException w:name="Medium List 1" w:uiPriority="65"/>
-    <w:lsdException w:name="Medium List 2" w:uiPriority="66"/>
-    <w:lsdException w:name="Medium Grid 1" w:uiPriority="67"/>
-    <w:lsdException w:name="Medium Grid 2" w:uiPriority="68"/>
-    <w:lsdException w:name="Medium Grid 3" w:uiPriority="69"/>
-    <w:lsdException w:name="Dark List" w:uiPriority="70"/>
-    <w:lsdException w:name="Colorful Shading" w:uiPriority="71"/>
-    <w:lsdException w:name="Colorful List" w:uiPriority="72"/>
-    <w:lsdException w:name="Colorful Grid" w:uiPriority="73"/>
-    <w:lsdException w:name="Light Shading Accent 1" w:uiPriority="60"/>
-    <w:lsdException w:name="Light List Accent 1" w:uiPriority="61"/>
-    <w:lsdException w:name="Light Grid Accent 1" w:uiPriority="62"/>
-    <w:lsdException w:name="Medium Shading 1 Accent 1" w:uiPriority="63"/>
-    <w:lsdException w:name="Medium Shading 2 Accent 1" w:uiPriority="64"/>
-    <w:lsdException w:name="Medium List 1 Accent 1" w:uiPriority="65"/>
-    <w:lsdException w:name="Revision" w:semiHidden="1"/>
-    <w:lsdException w:name="List Paragraph" w:uiPriority="34" w:qFormat="1"/>
-    <w:lsdException w:name="Quote" w:uiPriority="29" w:qFormat="1"/>
-    <w:lsdException w:name="Intense Quote" w:uiPriority="30" w:qFormat="1"/>
-    <w:lsdException w:name="Medium List 2 Accent 1" w:uiPriority="66"/>
-    <w:lsdException w:name="Medium Grid 1 Accent 1" w:uiPriority="67"/>
-    <w:lsdException w:name="Medium Grid 2 Accent 1" w:uiPriority="68"/>
-    <w:lsdException w:name="Medium Grid 3 Accent 1" w:uiPriority="69"/>
-    <w:lsdException w:name="Dark List Accent 1" w:uiPriority="70"/>
-    <w:lsdException w:name="Colorful Shading Accent 1" w:uiPriority="71"/>
-    <w:lsdException w:name="Colorful List Accent 1" w:uiPriority="72"/>
-    <w:lsdException w:name="Colorful Grid Accent 1" w:uiPriority="73"/>
-    <w:lsdException w:name="Light Shading Accent 2" w:uiPriority="60"/>
-    <w:lsdException w:name="Light List Accent 2" w:uiPriority="61"/>
-    <w:lsdException w:name="Light Grid Accent 2" w:uiPriority="62"/>
-    <w:lsdException w:name="Medium Shading 1 Accent 2" w:uiPriority="63"/>
-    <w:lsdException w:name="Medium Shading 2 Accent 2" w:uiPriority="64"/>
-    <w:lsdException w:name="Medium List 1 Accent 2" w:uiPriority="65"/>
-    <w:lsdException w:name="Medium List 2 Accent 2" w:uiPriority="66"/>
-    <w:lsdException w:name="Medium Grid 1 Accent 2" w:uiPriority="67"/>
-    <w:lsdException w:name="Medium Grid 2 Accent 2" w:uiPriority="68"/>
-    <w:lsdException w:name="Medium Grid 3 Accent 2" w:uiPriority="69"/>
-    <w:lsdException w:name="Dark List Accent 2" w:uiPriority="70"/>
-    <w:lsdException w:name="Colorful Shading Accent 2" w:uiPriority="71"/>
-    <w:lsdException w:name="Colorful List Accent 2" w:uiPriority="72"/>
-    <w:lsdException w:name="Colorful Grid Accent 2" w:uiPriority="73"/>
-    <w:lsdException w:name="Light Shading Accent 3" w:uiPriority="60"/>
-    <w:lsdException w:name="Light List Accent 3" w:uiPriority="61"/>
-    <w:lsdException w:name="Light Grid Accent 3" w:uiPriority="62"/>
-    <w:lsdException w:name="Medium Shading 1 Accent 3" w:uiPriority="63"/>
-    <w:lsdException w:name="Medium Shading 2 Accent 3" w:uiPriority="64"/>
-    <w:lsdException w:name="Medium List 1 Accent 3" w:uiPriority="65"/>
-    <w:lsdException w:name="Medium List 2 Accent 3" w:uiPriority="66"/>
-    <w:lsdException w:name="Medium Grid 1 Accent 3" w:uiPriority="67"/>
-    <w:lsdException w:name="Medium Grid 2 Accent 3" w:uiPriority="68"/>
-    <w:lsdException w:name="Medium Grid 3 Accent 3" w:uiPriority="69"/>
-    <w:lsdException w:name="Dark List Accent 3" w:uiPriority="70"/>
-    <w:lsdException w:name="Colorful Shading Accent 3" w:uiPriority="71"/>
-    <w:lsdException w:name="Colorful List Accent 3" w:uiPriority="72"/>
-    <w:lsdException w:name="Colorful Grid Accent 3" w:uiPriority="73"/>
-    <w:lsdException w:name="Light Shading Accent 4" w:uiPriority="60"/>
-    <w:lsdException w:name="Light List Accent 4" w:uiPriority="61"/>
-    <w:lsdException w:name="Light Grid Accent 4" w:uiPriority="62"/>
-    <w:lsdException w:name="Medium Shading 1 Accent 4" w:uiPriority="63"/>
-    <w:lsdException w:name="Medium Shading 2 Accent 4" w:uiPriority="64"/>
-    <w:lsdException w:name="Medium List 1 Accent 4" w:uiPriority="65"/>
-    <w:lsdException w:name="Medium List 2 Accent 4" w:uiPriority="66"/>
-    <w:lsdException w:name="Medium Grid 1 Accent 4" w:uiPriority="67"/>
-    <w:lsdException w:name="Medium Grid 2 Accent 4" w:uiPriority="68"/>
-    <w:lsdException w:name="Medium Grid 3 Accent 4" w:uiPriority="69"/>
-    <w:lsdException w:name="Dark List Accent 4" w:uiPriority="70"/>
-    <w:lsdException w:name="Colorful Shading Accent 4" w:uiPriority="71"/>
-    <w:lsdException w:name="Colorful List Accent 4" w:uiPriority="72"/>
-    <w:lsdException w:name="Colorful Grid Accent 4" w:uiPriority="73"/>
-    <w:lsdException w:name="Light Shading Accent 5" w:uiPriority="60"/>
-    <w:lsdException w:name="Light List Accent 5" w:uiPriority="61"/>
-    <w:lsdException w:name="Light Grid Accent 5" w:uiPriority="62"/>
-    <w:lsdException w:name="Medium Shading 1 Accent 5" w:uiPriority="63"/>
-    <w:lsdException w:name="Medium Shading 2 Accent 5" w:uiPriority="64"/>
-    <w:lsdException w:name="Medium List 1 Accent 5" w:uiPriority="65"/>
-    <w:lsdException w:name="Medium List 2 Accent 5" w:uiPriority="66"/>
-    <w:lsdException w:name="Medium Grid 1 Accent 5" w:uiPriority="67"/>
-    <w:lsdException w:name="Medium Grid 2 Accent 5" w:uiPriority="68"/>
-    <w:lsdException w:name="Medium Grid 3 Accent 5" w:uiPriority="69"/>
-    <w:lsdException w:name="Dark List Accent 5" w:uiPriority="70"/>
-    <w:lsdException w:name="Colorful Shading Accent 5" w:uiPriority="71"/>
-    <w:lsdException w:name="Colorful List Accent 5" w:uiPriority="72"/>
-    <w:lsdException w:name="Colorful Grid Accent 5" w:uiPriority="73"/>
-    <w:lsdException w:name="Light Shading Accent 6" w:uiPriority="60"/>
-    <w:lsdException w:name="Light List Accent 6" w:uiPriority="61"/>
-    <w:lsdException w:name="Light Grid Accent 6" w:uiPriority="62"/>
-    <w:lsdException w:name="Medium Shading 1 Accent 6" w:uiPriority="63"/>
-    <w:lsdException w:name="Medium Shading 2 Accent 6" w:uiPriority="64"/>
-    <w:lsdException w:name="Medium List 1 Accent 6" w:uiPriority="65"/>
-    <w:lsdException w:name="Medium List 2 Accent 6" w:uiPriority="66"/>
-    <w:lsdException w:name="Medium Grid 1 Accent 6" w:uiPriority="67"/>
-    <w:lsdException w:name="Medium Grid 2 Accent 6" w:uiPriority="68"/>
-    <w:lsdException w:name="Medium Grid 3 Accent 6" w:uiPriority="69"/>
-    <w:lsdException w:name="Dark List Accent 6" w:uiPriority="70"/>
-    <w:lsdException w:name="Colorful Shading Accent 6" w:uiPriority="71"/>
-    <w:lsdException w:name="Colorful List Accent 6" w:uiPriority="72"/>
-    <w:lsdException w:name="Colorful Grid Accent 6" w:uiPriority="73"/>
-    <w:lsdException w:name="Subtle Emphasis" w:uiPriority="19" w:qFormat="1"/>
-    <w:lsdException w:name="Intense Emphasis" w:uiPriority="21" w:qFormat="1"/>
-    <w:lsdException w:name="Subtle Reference" w:uiPriority="31" w:qFormat="1"/>
-    <w:lsdException w:name="Intense Reference" w:uiPriority="32" w:qFormat="1"/>
-    <w:lsdException w:name="Book Title" w:uiPriority="33" w:qFormat="1"/>
-    <w:lsdException w:name="Bibliography" w:semiHidden="1" w:uiPriority="37" w:unhideWhenUsed="1"/>
-    <w:lsdException w:name="TOC Heading" w:semiHidden="1" w:uiPriority="39" w:unhideWhenUsed="1" w:qFormat="1"/>
-    <w:lsdException w:name="Plain Table 1" w:uiPriority="41"/>
-    <w:lsdException w:name="Plain Table 2" w:uiPriority="42"/>
-    <w:lsdException w:name="Plain Table 3" w:uiPriority="43"/>
-    <w:lsdException w:name="Plain Table 4" w:uiPriority="44"/>
-    <w:lsdException w:name="Plain Table 5" w:uiPriority="45"/>
-    <w:lsdException w:name="Grid Table Light" w:uiPriority="40"/>
-    <w:lsdException w:name="Grid Table 1 Light" w:uiPriority="46"/>
-    <w:lsdException w:name="Grid Table 2" w:uiPriority="47"/>
-    <w:lsdException w:name="Grid Table 3" w:uiPriority="48"/>
-    <w:lsdException w:name="Grid Table 4" w:uiPriority="49"/>
-    <w:lsdException w:name="Grid Table 5 Dark" w:uiPriority="50"/>
-    <w:lsdException w:name="Grid Table 6 Colorful" w:uiPriority="51"/>
-    <w:lsdException w:name="Grid Table 7 Colorful" w:uiPriority="52"/>
-    <w:lsdException w:name="Grid Table 1 Light Accent 1" w:uiPriority="46"/>
-    <w:lsdException w:name="Grid Table 2 Accent 1" w:uiPriority="47"/>
-    <w:lsdException w:name="Grid Table 3 Accent 1" w:uiPriority="48"/>
-    <w:lsdException w:name="Grid Table 4 Accent 1" w:uiPriority="49"/>
-    <w:lsdException w:name="Grid Table 5 Dark Accent 1" w:uiPriority="50"/>
-    <w:lsdException w:name="Grid Table 6 Colorful Accent 1" w:uiPriority="51"/>
-    <w:lsdException w:name="Grid Table 7 Colorful Accent 1" w:uiPriority="52"/>
-    <w:lsdException w:name="Grid Table 1 Light Accent 2" w:uiPriority="46"/>
-    <w:lsdException w:name="Grid Table 2 Accent 2" w:uiPriority="47"/>
-    <w:lsdException w:name="Grid Table 3 Accent 2" w:uiPriority="48"/>
-    <w:lsdException w:name="Grid Table 4 Accent 2" w:uiPriority="49"/>
-    <w:lsdException w:name="Grid Table 5 Dark Accent 2" w:uiPriority="50"/>
-    <w:lsdException w:name="Grid Table 6 Colorful Accent 2" w:uiPriority="51"/>
-    <w:lsdException w:name="Grid Table 7 Colorful Accent 2" w:uiPriority="52"/>
-    <w:lsdException w:name="Grid Table 1 Light Accent 3" w:uiPriority="46"/>
-    <w:lsdException w:name="Grid Table 2 Accent 3" w:uiPriority="47"/>
-    <w:lsdException w:name="Grid Table 3 Accent 3" w:uiPriority="48"/>
-    <w:lsdException w:name="Grid Table 4 Accent 3" w:uiPriority="49"/>
-    <w:lsdException w:name="Grid Table 5 Dark Accent 3" w:uiPriority="50"/>
-    <w:lsdException w:name="Grid Table 6 Colorful Accent 3" w:uiPriority="51"/>
-    <w:lsdException w:name="Grid Table 7 Colorful Accent 3" w:uiPriority="52"/>
-    <w:lsdException w:name="Grid Table 1 Light Accent 4" w:uiPriority="46"/>
-    <w:lsdException w:name="Grid Table 2 Accent 4" w:uiPriority="47"/>
-    <w:lsdException w:name="Grid Table 3 Accent 4" w:uiPriority="48"/>
-    <w:lsdException w:name="Grid Table 4 Accent 4" w:uiPriority="49"/>
-    <w:lsdException w:name="Grid Table 5 Dark Accent 4" w:uiPriority="50"/>
-    <w:lsdException w:name="Grid Table 6 Colorful Accent 4" w:uiPriority="51"/>
-    <w:lsdException w:name="Grid Table 7 Colorful Accent 4" w:uiPriority="52"/>
-    <w:lsdException w:name="Grid Table 1 Light Accent 5" w:uiPriority="46"/>
-    <w:lsdException w:name="Grid Table 2 Accent 5" w:uiPriority="47"/>
-    <w:lsdException w:name="Grid Table 3 Accent 5" w:uiPriority="48"/>
-    <w:lsdException w:name="Grid Table 4 Accent 5" w:uiPriority="49"/>
-    <w:lsdException w:name="Grid Table 5 Dark Accent 5" w:uiPriority="50"/>
-    <w:lsdException w:name="Grid Table 6 Colorful Accent 5" w:uiPriority="51"/>
-    <w:lsdException w:name="Grid Table 7 Colorful Accent 5" w:uiPriority="52"/>
-    <w:lsdException w:name="Grid Table 1 Light Accent 6" w:uiPriority="46"/>
-    <w:lsdException w:name="Grid Table 2 Accent 6" w:uiPriority="47"/>
-    <w:lsdException w:name="Grid Table 3 Accent 6" w:uiPriority="48"/>
-    <w:lsdException w:name="Grid Table 4 Accent 6" w:uiPriority="49"/>
-    <w:lsdException w:name="Grid Table 5 Dark Accent 6" w:uiPriority="50"/>
-    <w:lsdException w:name="Grid Table 6 Colorful Accent 6" w:uiPriority="51"/>
-    <w:lsdException w:name="Grid Table 7 Colorful Accent 6" w:uiPriority="52"/>
-    <w:lsdException w:name="List Table 1 Light" w:uiPriority="46"/>
-    <w:lsdException w:name="List Table 2" w:uiPriority="47"/>
-    <w:lsdException w:name="List Table 3" w:uiPriority="48"/>
-    <w:lsdException w:name="List Table 4" w:uiPriority="49"/>
-    <w:lsdException w:name="List Table 5 Dark" w:uiPriority="50"/>
-    <w:lsdException w:name="List Table 6 Colorful" w:uiPriority="51"/>
-    <w:lsdException w:name="List Table 7 Colorful" w:uiPriority="52"/>
-    <w:lsdException w:name="List Table 1 Light Accent 1" w:uiPriority="46"/>
-    <w:lsdException w:name="List Table 2 Accent 1" w:uiPriority="47"/>
-    <w:lsdException w:name="List Table 3 Accent 1" w:uiPriority="48"/>
-    <w:lsdException w:name="List Table 4 Accent 1" w:uiPriority="49"/>
-    <w:lsdException w:name="List Table 5 Dark Accent 1" w:uiPriority="50"/>
-    <w:lsdException w:name="List Table 6 Colorful Accent 1" w:uiPriority="51"/>
-    <w:lsdException w:name="List Table 7 Colorful Accent 1" w:uiPriority="52"/>
-    <w:lsdException w:name="List Table 1 Light Accent 2" w:uiPriority="46"/>
-    <w:lsdException w:name="List Table 2 Accent 2" w:uiPriority="47"/>
-    <w:lsdException w:name="List Table 3 Accent 2" w:uiPriority="48"/>
-    <w:lsdException w:name="List Table 4 Accent 2" w:uiPriority="49"/>
-    <w:lsdException w:name="List Table 5 Dark Accent 2" w:uiPriority="50"/>
-    <w:lsdException w:name="List Table 6 Colorful Accent 2" w:uiPriority="51"/>
-    <w:lsdException w:name="List Table 7 Colorful Accent 2" w:uiPriority="52"/>
-    <w:lsdException w:name="List Table 1 Light Accent 3" w:uiPriority="46"/>
-    <w:lsdException w:name="List Table 2 Accent 3" w:uiPriority="47"/>
-    <w:lsdException w:name="List Table 3 Accent 3" w:uiPriority="48"/>
-    <w:lsdException w:name="List Table 4 Accent 3" w:uiPriority="49"/>
-    <w:lsdException w:name="List Table 5 Dark Accent 3" w:uiPriority="50"/>
-    <w:lsdException w:name="List Table 6 Colorful Accent 3" w:uiPriority="51"/>
-    <w:lsdException w:name="List Table 7 Colorful Accent 3" w:uiPriority="52"/>
-    <w:lsdException w:name="List Table 1 Light Accent 4" w:uiPriority="46"/>
-    <w:lsdException w:name="List Table 2 Accent 4" w:uiPriority="47"/>
-    <w:lsdException w:name="List Table 3 Accent 4" w:uiPriority="48"/>
-    <w:lsdException w:name="List Table 4 Accent 4" w:uiPriority="49"/>
-    <w:lsdException w:name="List Table 5 Dark Accent 4" w:uiPriority="50"/>
-    <w:lsdException w:name="List Table 6 Colorful Accent 4" w:uiPriority="51"/>
-    <w:lsdException w:name="List Table 7 Colorful Accent 4" w:uiPriority="52"/>
-    <w:lsdException w:name="List Table 1 Light Accent 5" w:uiPriority="46"/>
-    <w:lsdException w:name="List Table 2 Accent 5" w:uiPriority="47"/>
-    <w:lsdException w:name="List Table 3 Accent 5" w:uiPriority="48"/>
-    <w:lsdException w:name="List Table 4 Accent 5" w:uiPriority="49"/>
-    <w:lsdException w:name="List Table 5 Dark Accent 5" w:uiPriority="50"/>
-    <w:lsdException w:name="List Table 6 Colorful Accent 5" w:uiPriority="51"/>
-    <w:lsdException w:name="List Table 7 Colorful Accent 5" w:uiPriority="52"/>
-    <w:lsdException w:name="List Table 1 Light Accent 6" w:uiPriority="46"/>
-    <w:lsdException w:name="List Table 2 Accent 6" w:uiPriority="47"/>
-    <w:lsdException w:name="List Table 3 Accent 6" w:uiPriority="48"/>
-    <w:lsdException w:name="List Table 4 Accent 6" w:uiPriority="49"/>
-    <w:lsdException w:name="List Table 5 Dark Accent 6" w:uiPriority="50"/>
-    <w:lsdException w:name="List Table 6 Colorful Accent 6" w:uiPriority="51"/>
-    <w:lsdException w:name="List Table 7 Colorful Accent 6" w:uiPriority="52"/>
-    <w:lsdException w:name="Mention" w:semiHidden="1" w:unhideWhenUsed="1"/>
-    <w:lsdException w:name="Smart Hyperlink" w:semiHidden="1" w:unhideWhenUsed="1"/>
-    <w:lsdException w:name="Hashtag" w:semiHidden="1" w:unhideWhenUsed="1"/>
-    <w:lsdException w:name="Unresolved Mention" w:semiHidden="1" w:unhideWhenUsed="1"/>
-    <w:lsdException w:name="Smart Link" w:semiHidden="1" w:unhideWhenUsed="1"/>
-    <w:lsdException w:name="Smart Link Error" w:semiHidden="1" w:unhideWhenUsed="1"/>
+  <w:latentStyles w:defLockedState="0" w:defUIPriority="99" w:defSemiHidden="1" w:defUnhideWhenUsed="1" w:defQFormat="0" w:count="267">
+    <w:lsdException w:name="Normal" w:semiHidden="0" w:uiPriority="0" w:unhideWhenUsed="0" w:qFormat="1"/>
+    <w:lsdException w:name="heading 1" w:semiHidden="0" w:uiPriority="9" w:unhideWhenUsed="0" w:qFormat="1"/>
+    <w:lsdException w:name="heading 2" w:uiPriority="9" w:qFormat="1"/>
+    <w:lsdException w:name="heading 3" w:uiPriority="9" w:qFormat="1"/>
+    <w:lsdException w:name="heading 4" w:uiPriority="9" w:qFormat="1"/>
+    <w:lsdException w:name="heading 5" w:uiPriority="9" w:qFormat="1"/>
+    <w:lsdException w:name="heading 6" w:uiPriority="9" w:qFormat="1"/>
+    <w:lsdException w:name="heading 7" w:uiPriority="9" w:qFormat="1"/>
+    <w:lsdException w:name="heading 8" w:uiPriority="9" w:qFormat="1"/>
+    <w:lsdException w:name="heading 9" w:uiPriority="9" w:qFormat="1"/>
+    <w:lsdException w:name="toc 1" w:uiPriority="39"/>
+    <w:lsdException w:name="toc 2" w:uiPriority="39"/>
+    <w:lsdException w:name="toc 3" w:uiPriority="39"/>
+    <w:lsdException w:name="toc 4" w:uiPriority="39"/>
+    <w:lsdException w:name="toc 5" w:uiPriority="39"/>
+    <w:lsdException w:name="toc 6" w:uiPriority="39"/>
+    <w:lsdException w:name="toc 7" w:uiPriority="39"/>
+    <w:lsdException w:name="toc 8" w:uiPriority="39"/>
+    <w:lsdException w:name="toc 9" w:uiPriority="39"/>
+    <w:lsdException w:name="caption" w:uiPriority="35" w:qFormat="1"/>
+    <w:lsdException w:name="Title" w:semiHidden="0" w:uiPriority="10" w:unhideWhenUsed="0" w:qFormat="1"/>
+    <w:lsdException w:name="Default Paragraph Font" w:uiPriority="1"/>
+    <w:lsdException w:name="Subtitle" w:semiHidden="0" w:uiPriority="11" w:unhideWhenUsed="0" w:qFormat="1"/>
+    <w:lsdException w:name="Strong" w:semiHidden="0" w:uiPriority="22" w:unhideWhenUsed="0" w:qFormat="1"/>
+    <w:lsdException w:name="Emphasis" w:semiHidden="0" w:uiPriority="20" w:unhideWhenUsed="0" w:qFormat="1"/>
+    <w:lsdException w:name="Table Grid" w:semiHidden="0" w:uiPriority="39" w:unhideWhenUsed="0"/>
+    <w:lsdException w:name="Placeholder Text" w:unhideWhenUsed="0"/>
+    <w:lsdException w:name="No Spacing" w:semiHidden="0" w:uiPriority="1" w:unhideWhenUsed="0" w:qFormat="1"/>
+    <w:lsdException w:name="Light Shading" w:semiHidden="0" w:uiPriority="60" w:unhideWhenUsed="0"/>
+    <w:lsdException w:name="Light List" w:semiHidden="0" w:uiPriority="61" w:unhideWhenUsed="0"/>
+    <w:lsdException w:name="Light Grid" w:semiHidden="0" w:uiPriority="62" w:unhideWhenUsed="0"/>
+    <w:lsdException w:name="Medium Shading 1" w:semiHidden="0" w:uiPriority="63" w:unhideWhenUsed="0"/>
+    <w:lsdException w:name="Medium Shading 2" w:semiHidden="0" w:uiPriority="64" w:unhideWhenUsed="0"/>
+    <w:lsdException w:name="Medium List 1" w:semiHidden="0" w:uiPriority="65" w:unhideWhenUsed="0"/>
+    <w:lsdException w:name="Medium List 2" w:semiHidden="0" w:uiPriority="66" w:unhideWhenUsed="0"/>
+    <w:lsdException w:name="Medium Grid 1" w:semiHidden="0" w:uiPriority="67" w:unhideWhenUsed="0"/>
+    <w:lsdException w:name="Medium Grid 2" w:semiHidden="0" w:uiPriority="68" w:unhideWhenUsed="0"/>
+    <w:lsdException w:name="Medium Grid 3" w:semiHidden="0" w:uiPriority="69" w:unhideWhenUsed="0"/>
+    <w:lsdException w:name="Dark List" w:semiHidden="0" w:uiPriority="70" w:unhideWhenUsed="0"/>
+    <w:lsdException w:name="Colorful Shading" w:semiHidden="0" w:uiPriority="71" w:unhideWhenUsed="0"/>
+    <w:lsdException w:name="Colorful List" w:semiHidden="0" w:uiPriority="72" w:unhideWhenUsed="0"/>
+    <w:lsdException w:name="Colorful Grid" w:semiHidden="0" w:uiPriority="73" w:unhideWhenUsed="0"/>
+    <w:lsdException w:name="Light Shading Accent 1" w:semiHidden="0" w:uiPriority="60" w:unhideWhenUsed="0"/>
+    <w:lsdException w:name="Light List Accent 1" w:semiHidden="0" w:uiPriority="61" w:unhideWhenUsed="0"/>
+    <w:lsdException w:name="Light Grid Accent 1" w:semiHidden="0" w:uiPriority="62" w:unhideWhenUsed="0"/>
+    <w:lsdException w:name="Medium Shading 1 Accent 1" w:semiHidden="0" w:uiPriority="63" w:unhideWhenUsed="0"/>
+    <w:lsdException w:name="Medium Shading 2 Accent 1" w:semiHidden="0" w:uiPriority="64" w:unhideWhenUsed="0"/>
+    <w:lsdException w:name="Medium List 1 Accent 1" w:semiHidden="0" w:uiPriority="65" w:unhideWhenUsed="0"/>
+    <w:lsdException w:name="Revision" w:unhideWhenUsed="0"/>
+    <w:lsdException w:name="List Paragraph" w:semiHidden="0" w:uiPriority="34" w:unhideWhenUsed="0" w:qFormat="1"/>
+    <w:lsdException w:name="Quote" w:semiHidden="0" w:uiPriority="29" w:unhideWhenUsed="0" w:qFormat="1"/>
+    <w:lsdException w:name="Intense Quote" w:semiHidden="0" w:uiPriority="30" w:unhideWhenUsed="0" w:qFormat="1"/>
+    <w:lsdException w:name="Medium List 2 Accent 1" w:semiHidden="0" w:uiPriority="66" w:unhideWhenUsed="0"/>
+    <w:lsdException w:name="Medium Grid 1 Accent 1" w:semiHidden="0" w:uiPriority="67" w:unhideWhenUsed="0"/>
+    <w:lsdException w:name="Medium Grid 2 Accent 1" w:semiHidden="0" w:uiPriority="68" w:unhideWhenUsed="0"/>
+    <w:lsdException w:name="Medium Grid 3 Accent 1" w:semiHidden="0" w:uiPriority="69" w:unhideWhenUsed="0"/>
+    <w:lsdException w:name="Dark List Accent 1" w:semiHidden="0" w:uiPriority="70" w:unhideWhenUsed="0"/>
+    <w:lsdException w:name="Colorful Shading Accent 1" w:semiHidden="0" w:uiPriority="71" w:unhideWhenUsed="0"/>
+    <w:lsdException w:name="Colorful List Accent 1" w:semiHidden="0" w:uiPriority="72" w:unhideWhenUsed="0"/>
+    <w:lsdException w:name="Colorful Grid Accent 1" w:semiHidden="0" w:uiPriority="73" w:unhideWhenUsed="0"/>
+    <w:lsdException w:name="Light Shading Accent 2" w:semiHidden="0" w:uiPriority="60" w:unhideWhenUsed="0"/>
+    <w:lsdException w:name="Light List Accent 2" w:semiHidden="0" w:uiPriority="61" w:unhideWhenUsed="0"/>
+    <w:lsdException w:name="Light Grid Accent 2" w:semiHidden="0" w:uiPriority="62" w:unhideWhenUsed="0"/>
+    <w:lsdException w:name="Medium Shading 1 Accent 2" w:semiHidden="0" w:uiPriority="63" w:unhideWhenUsed="0"/>
+    <w:lsdException w:name="Medium Shading 2 Accent 2" w:semiHidden="0" w:uiPriority="64" w:unhideWhenUsed="0"/>
+    <w:lsdException w:name="Medium List 1 Accent 2" w:semiHidden="0" w:uiPriority="65" w:unhideWhenUsed="0"/>
+    <w:lsdException w:name="Medium List 2 Accent 2" w:semiHidden="0" w:uiPriority="66" w:unhideWhenUsed="0"/>
+    <w:lsdException w:name="Medium Grid 1 Accent 2" w:semiHidden="0" w:uiPriority="67" w:unhideWhenUsed="0"/>
+    <w:lsdException w:name="Medium Grid 2 Accent 2" w:semiHidden="0" w:uiPriority="68" w:unhideWhenUsed="0"/>
+    <w:lsdException w:name="Medium Grid 3 Accent 2" w:semiHidden="0" w:uiPriority="69" w:unhideWhenUsed="0"/>
+    <w:lsdException w:name="Dark List Accent 2" w:semiHidden="0" w:uiPriority="70" w:unhideWhenUsed="0"/>
+    <w:lsdException w:name="Colorful Shading Accent 2" w:semiHidden="0" w:uiPriority="71" w:unhideWhenUsed="0"/>
+    <w:lsdException w:name="Colorful List Accent 2" w:semiHidden="0" w:uiPriority="72" w:unhideWhenUsed="0"/>
+    <w:lsdException w:name="Colorful Grid Accent 2" w:semiHidden="0" w:uiPriority="73" w:unhideWhenUsed="0"/>
+    <w:lsdException w:name="Light Shading Accent 3" w:semiHidden="0" w:uiPriority="60" w:unhideWhenUsed="0"/>
+    <w:lsdException w:name="Light List Accent 3" w:semiHidden="0" w:uiPriority="61" w:unhideWhenUsed="0"/>
+    <w:lsdException w:name="Light Grid Accent 3" w:semiHidden="0" w:uiPriority="62" w:unhideWhenUsed="0"/>
+    <w:lsdException w:name="Medium Shading 1 Accent 3" w:semiHidden="0" w:uiPriority="63" w:unhideWhenUsed="0"/>
+    <w:lsdException w:name="Medium Shading 2 Accent 3" w:semiHidden="0" w:uiPriority="64" w:unhideWhenUsed="0"/>
+    <w:lsdException w:name="Medium List 1 Accent 3" w:semiHidden="0" w:uiPriority="65" w:unhideWhenUsed="0"/>
+    <w:lsdException w:name="Medium List 2 Accent 3" w:semiHidden="0" w:uiPriority="66" w:unhideWhenUsed="0"/>
+    <w:lsdException w:name="Medium Grid 1 Accent 3" w:semiHidden="0" w:uiPriority="67" w:unhideWhenUsed="0"/>
+    <w:lsdException w:name="Medium Grid 2 Accent 3" w:semiHidden="0" w:uiPriority="68" w:unhideWhenUsed="0"/>
+    <w:lsdException w:name="Medium Grid 3 Accent 3" w:semiHidden="0" w:uiPriority="69" w:unhideWhenUsed="0"/>
+    <w:lsdException w:name="Dark List Accent 3" w:semiHidden="0" w:uiPriority="70" w:unhideWhenUsed="0"/>
+    <w:lsdException w:name="Colorful Shading Accent 3" w:semiHidden="0" w:uiPriority="71" w:unhideWhenUsed="0"/>
+    <w:lsdException w:name="Colorful List Accent 3" w:semiHidden="0" w:uiPriority="72" w:unhideWhenUsed="0"/>
+    <w:lsdException w:name="Colorful Grid Accent 3" w:semiHidden="0" w:uiPriority="73" w:unhideWhenUsed="0"/>
+    <w:lsdException w:name="Light Shading Accent 4" w:semiHidden="0" w:uiPriority="60" w:unhideWhenUsed="0"/>
+    <w:lsdException w:name="Light List Accent 4" w:semiHidden="0" w:uiPriority="61" w:unhideWhenUsed="0"/>
+    <w:lsdException w:name="Light Grid Accent 4" w:semiHidden="0" w:uiPriority="62" w:unhideWhenUsed="0"/>
+    <w:lsdException w:name="Medium Shading 1 Accent 4" w:semiHidden="0" w:uiPriority="63" w:unhideWhenUsed="0"/>
+    <w:lsdException w:name="Medium Shading 2 Accent 4" w:semiHidden="0" w:uiPriority="64" w:unhideWhenUsed="0"/>
+    <w:lsdException w:name="Medium List 1 Accent 4" w:semiHidden="0" w:uiPriority="65" w:unhideWhenUsed="0"/>
+    <w:lsdException w:name="Medium List 2 Accent 4" w:semiHidden="0" w:uiPriority="66" w:unhideWhenUsed="0"/>
+    <w:lsdException w:name="Medium Grid 1 Accent 4" w:semiHidden="0" w:uiPriority="67" w:unhideWhenUsed="0"/>
+    <w:lsdException w:name="Medium Grid 2 Accent 4" w:semiHidden="0" w:uiPriority="68" w:unhideWhenUsed="0"/>
+    <w:lsdException w:name="Medium Grid 3 Accent 4" w:semiHidden="0" w:uiPriority="69" w:unhideWhenUsed="0"/>
+    <w:lsdException w:name="Dark List Accent 4" w:semiHidden="0" w:uiPriority="70" w:unhideWhenUsed="0"/>
+    <w:lsdException w:name="Colorful Shading Accent 4" w:semiHidden="0" w:uiPriority="71" w:unhideWhenUsed="0"/>
+    <w:lsdException w:name="Colorful List Accent 4" w:semiHidden="0" w:uiPriority="72" w:unhideWhenUsed="0"/>
+    <w:lsdException w:name="Colorful Grid Accent 4" w:semiHidden="0" w:uiPriority="73" w:unhideWhenUsed="0"/>
+    <w:lsdException w:name="Light Shading Accent 5" w:semiHidden="0" w:uiPriority="60" w:unhideWhenUsed="0"/>
+    <w:lsdException w:name="Light List Accent 5" w:semiHidden="0" w:uiPriority="61" w:unhideWhenUsed="0"/>
+    <w:lsdException w:name="Light Grid Accent 5" w:semiHidden="0" w:uiPriority="62" w:unhideWhenUsed="0"/>
+    <w:lsdException w:name="Medium Shading 1 Accent 5" w:semiHidden="0" w:uiPriority="63" w:unhideWhenUsed="0"/>
+    <w:lsdException w:name="Medium Shading 2 Accent 5" w:semiHidden="0" w:uiPriority="64" w:unhideWhenUsed="0"/>
+    <w:lsdException w:name="Medium List 1 Accent 5" w:semiHidden="0" w:uiPriority="65" w:unhideWhenUsed="0"/>
+    <w:lsdException w:name="Medium List 2 Accent 5" w:semiHidden="0" w:uiPriority="66" w:unhideWhenUsed="0"/>
+    <w:lsdException w:name="Medium Grid 1 Accent 5" w:semiHidden="0" w:uiPriority="67" w:unhideWhenUsed="0"/>
+    <w:lsdException w:name="Medium Grid 2 Accent 5" w:semiHidden="0" w:uiPriority="68" w:unhideWhenUsed="0"/>
+    <w:lsdException w:name="Medium Grid 3 Accent 5" w:semiHidden="0" w:uiPriority="69" w:unhideWhenUsed="0"/>
+    <w:lsdException w:name="Dark List Accent 5" w:semiHidden="0" w:uiPriority="70" w:unhideWhenUsed="0"/>
+    <w:lsdException w:name="Colorful Shading Accent 5" w:semiHidden="0" w:uiPriority="71" w:unhideWhenUsed="0"/>
+    <w:lsdException w:name="Colorful List Accent 5" w:semiHidden="0" w:uiPriority="72" w:unhideWhenUsed="0"/>
+    <w:lsdException w:name="Colorful Grid Accent 5" w:semiHidden="0" w:uiPriority="73" w:unhideWhenUsed="0"/>
+    <w:lsdException w:name="Light Shading Accent 6" w:semiHidden="0" w:uiPriority="60" w:unhideWhenUsed="0"/>
+    <w:lsdException w:name="Light List Accent 6" w:semiHidden="0" w:uiPriority="61" w:unhideWhenUsed="0"/>
+    <w:lsdException w:name="Light Grid Accent 6" w:semiHidden="0" w:uiPriority="62" w:unhideWhenUsed="0"/>
+    <w:lsdException w:name="Medium Shading 1 Accent 6" w:semiHidden="0" w:uiPriority="63" w:unhideWhenUsed="0"/>
+    <w:lsdException w:name="Medium Shading 2 Accent 6" w:semiHidden="0" w:uiPriority="64" w:unhideWhenUsed="0"/>
+    <w:lsdException w:name="Medium List 1 Accent 6" w:semiHidden="0" w:uiPriority="65" w:unhideWhenUsed="0"/>
+    <w:lsdException w:name="Medium List 2 Accent 6" w:semiHidden="0" w:uiPriority="66" w:unhideWhenUsed="0"/>
+    <w:lsdException w:name="Medium Grid 1 Accent 6" w:semiHidden="0" w:uiPriority="67" w:unhideWhenUsed="0"/>
+    <w:lsdException w:name="Medium Grid 2 Accent 6" w:semiHidden="0" w:uiPriority="68" w:unhideWhenUsed="0"/>
+    <w:lsdException w:name="Medium Grid 3 Accent 6" w:semiHidden="0" w:uiPriority="69" w:unhideWhenUsed="0"/>
+    <w:lsdException w:name="Dark List Accent 6" w:semiHidden="0" w:uiPriority="70" w:unhideWhenUsed="0"/>
+    <w:lsdException w:name="Colorful Shading Accent 6" w:semiHidden="0" w:uiPriority="71" w:unhideWhenUsed="0"/>
+    <w:lsdException w:name="Colorful List Accent 6" w:semiHidden="0" w:uiPriority="72" w:unhideWhenUsed="0"/>
+    <w:lsdException w:name="Colorful Grid Accent 6" w:semiHidden="0" w:uiPriority="73" w:unhideWhenUsed="0"/>
+    <w:lsdException w:name="Subtle Emphasis" w:semiHidden="0" w:uiPriority="19" w:unhideWhenUsed="0" w:qFormat="1"/>
+    <w:lsdException w:name="Intense Emphasis" w:semiHidden="0" w:uiPriority="21" w:unhideWhenUsed="0" w:qFormat="1"/>
+    <w:lsdException w:name="Subtle Reference" w:semiHidden="0" w:uiPriority="31" w:unhideWhenUsed="0" w:qFormat="1"/>
+    <w:lsdException w:name="Intense Reference" w:semiHidden="0" w:uiPriority="32" w:unhideWhenUsed="0" w:qFormat="1"/>
+    <w:lsdException w:name="Book Title" w:semiHidden="0" w:uiPriority="33" w:unhideWhenUsed="0" w:qFormat="1"/>
+    <w:lsdException w:name="Bibliography" w:uiPriority="37"/>
+    <w:lsdException w:name="TOC Heading" w:uiPriority="39" w:qFormat="1"/>
   </w:latentStyles>
   <w:style w:type="paragraph" w:default="1" w:styleId="Normal">
     <w:name w:val="Normal"/>
     <w:qFormat/>
+    <w:rsid w:val="004824D7"/>
     <w:pPr>
       <w:suppressAutoHyphens/>
     </w:pPr>
@@ -3007,6 +2890,7 @@
     <w:next w:val="Normal"/>
     <w:uiPriority w:val="9"/>
     <w:qFormat/>
+    <w:rsid w:val="004824D7"/>
     <w:pPr>
       <w:keepNext/>
       <w:keepLines/>
@@ -3031,6 +2915,7 @@
     <w:uiPriority w:val="99"/>
     <w:semiHidden/>
     <w:unhideWhenUsed/>
+    <w:qFormat/>
     <w:tblPr>
       <w:tblInd w:w="0" w:type="dxa"/>
       <w:tblCellMar>
@@ -3050,6 +2935,7 @@
   <w:style w:type="paragraph" w:styleId="ListParagraph">
     <w:name w:val="List Paragraph"/>
     <w:basedOn w:val="Normal"/>
+    <w:rsid w:val="004824D7"/>
     <w:pPr>
       <w:ind w:left="720"/>
     </w:pPr>
@@ -3057,6 +2943,7 @@
   <w:style w:type="character" w:customStyle="1" w:styleId="Heading1Char">
     <w:name w:val="Heading 1 Char"/>
     <w:basedOn w:val="DefaultParagraphFont"/>
+    <w:rsid w:val="004824D7"/>
     <w:rPr>
       <w:rFonts w:ascii="Calibri Light" w:eastAsia="Times New Roman" w:hAnsi="Calibri Light" w:cs="Times New Roman"/>
       <w:color w:val="2F5496"/>
@@ -3067,6 +2954,7 @@
   <w:style w:type="paragraph" w:styleId="BalloonText">
     <w:name w:val="Balloon Text"/>
     <w:basedOn w:val="Normal"/>
+    <w:rsid w:val="004824D7"/>
     <w:pPr>
       <w:spacing w:after="0" w:line="240" w:lineRule="auto"/>
     </w:pPr>
@@ -3079,6 +2967,7 @@
   <w:style w:type="character" w:customStyle="1" w:styleId="BalloonTextChar">
     <w:name w:val="Balloon Text Char"/>
     <w:basedOn w:val="DefaultParagraphFont"/>
+    <w:rsid w:val="004824D7"/>
     <w:rPr>
       <w:rFonts w:ascii="Segoe UI" w:hAnsi="Segoe UI" w:cs="Segoe UI"/>
       <w:sz w:val="18"/>
@@ -3088,6 +2977,7 @@
   <w:style w:type="character" w:styleId="Hyperlink">
     <w:name w:val="Hyperlink"/>
     <w:basedOn w:val="DefaultParagraphFont"/>
+    <w:rsid w:val="004824D7"/>
     <w:rPr>
       <w:color w:val="0000FF"/>
       <w:u w:val="single"/>
@@ -3139,7 +3029,7 @@
     </a:clrScheme>
     <a:fontScheme name="Office">
       <a:majorFont>
-        <a:latin typeface="Calibri Light" panose="020F0302020204030204"/>
+        <a:latin typeface="Calibri Light"/>
         <a:ea typeface=""/>
         <a:cs typeface=""/>
         <a:font script="Jpan" typeface="游ゴシック Light"/>
@@ -3191,7 +3081,7 @@
         <a:font script="Tfng" typeface="Ebrima"/>
       </a:majorFont>
       <a:minorFont>
-        <a:latin typeface="Calibri" panose="020F0502020204030204"/>
+        <a:latin typeface="Calibri"/>
         <a:ea typeface=""/>
         <a:cs typeface=""/>
         <a:font script="Jpan" typeface="游明朝"/>
@@ -3385,7 +3275,7 @@
   <a:extraClrSchemeLst/>
   <a:extLst>
     <a:ext uri="{05A4C25C-085E-4340-85A3-A5531E510DB2}">
-      <thm15:themeFamily xmlns:thm15="http://schemas.microsoft.com/office/thememl/2012/main" name="Office Theme" id="{62F939B6-93AF-4DB8-9C6B-D6C7DFDC589F}" vid="{4A3C46E8-61CC-4603-A589-7422A47A8E4A}"/>
+      <thm15:themeFamily xmlns:thm15="http://schemas.microsoft.com/office/thememl/2012/main" xmlns="" name="Office Theme" id="{62F939B6-93AF-4DB8-9C6B-D6C7DFDC589F}" vid="{4A3C46E8-61CC-4603-A589-7422A47A8E4A}"/>
     </a:ext>
   </a:extLst>
 </a:theme>

</xml_diff>